<commit_message>
Updated my part of the use-cases
</commit_message>
<xml_diff>
--- a/Use Cases/Use-cases-v0.1.docx
+++ b/Use Cases/Use-cases-v0.1.docx
@@ -258,7 +258,7 @@
     </w:p>
     <w:p>
       <w:pPr>
-        <w:pStyle w:val="a3"/>
+        <w:pStyle w:val="ListParagraph"/>
         <w:numPr>
           <w:ilvl w:val="0"/>
           <w:numId w:val="16"/>
@@ -269,12 +269,21 @@
           <w:szCs w:val="44"/>
         </w:rPr>
       </w:pPr>
-      <w:r>
-        <w:rPr>
-          <w:sz w:val="44"/>
-          <w:szCs w:val="44"/>
-        </w:rPr>
-        <w:t xml:space="preserve">Ασημομύτης Δαμιανός </w:t>
+      <w:proofErr w:type="spellStart"/>
+      <w:r>
+        <w:rPr>
+          <w:sz w:val="44"/>
+          <w:szCs w:val="44"/>
+        </w:rPr>
+        <w:t>Ασημομύτης</w:t>
+      </w:r>
+      <w:proofErr w:type="spellEnd"/>
+      <w:r>
+        <w:rPr>
+          <w:sz w:val="44"/>
+          <w:szCs w:val="44"/>
+        </w:rPr>
+        <w:t xml:space="preserve"> Δαμιανός </w:t>
       </w:r>
       <w:r>
         <w:rPr>
@@ -294,7 +303,7 @@
     </w:p>
     <w:p>
       <w:pPr>
-        <w:pStyle w:val="a3"/>
+        <w:pStyle w:val="ListParagraph"/>
         <w:numPr>
           <w:ilvl w:val="0"/>
           <w:numId w:val="16"/>
@@ -305,12 +314,37 @@
           <w:szCs w:val="44"/>
         </w:rPr>
       </w:pPr>
-      <w:r>
-        <w:rPr>
-          <w:sz w:val="44"/>
-          <w:szCs w:val="44"/>
-        </w:rPr>
-        <w:t xml:space="preserve">Μετάι Γιονίλντα </w:t>
+      <w:proofErr w:type="spellStart"/>
+      <w:r>
+        <w:rPr>
+          <w:sz w:val="44"/>
+          <w:szCs w:val="44"/>
+        </w:rPr>
+        <w:t>Μετάι</w:t>
+      </w:r>
+      <w:proofErr w:type="spellEnd"/>
+      <w:r>
+        <w:rPr>
+          <w:sz w:val="44"/>
+          <w:szCs w:val="44"/>
+        </w:rPr>
+        <w:t xml:space="preserve"> </w:t>
+      </w:r>
+      <w:proofErr w:type="spellStart"/>
+      <w:r>
+        <w:rPr>
+          <w:sz w:val="44"/>
+          <w:szCs w:val="44"/>
+        </w:rPr>
+        <w:t>Γιονίλντα</w:t>
+      </w:r>
+      <w:proofErr w:type="spellEnd"/>
+      <w:r>
+        <w:rPr>
+          <w:sz w:val="44"/>
+          <w:szCs w:val="44"/>
+        </w:rPr>
+        <w:t xml:space="preserve"> </w:t>
       </w:r>
       <w:r>
         <w:rPr>
@@ -337,7 +371,7 @@
     </w:p>
     <w:p>
       <w:pPr>
-        <w:pStyle w:val="a3"/>
+        <w:pStyle w:val="ListParagraph"/>
         <w:numPr>
           <w:ilvl w:val="0"/>
           <w:numId w:val="16"/>
@@ -366,7 +400,7 @@
     </w:p>
     <w:p>
       <w:pPr>
-        <w:pStyle w:val="a3"/>
+        <w:pStyle w:val="ListParagraph"/>
         <w:numPr>
           <w:ilvl w:val="0"/>
           <w:numId w:val="16"/>
@@ -419,7 +453,7 @@
     </w:p>
     <w:p>
       <w:pPr>
-        <w:pStyle w:val="a3"/>
+        <w:pStyle w:val="ListParagraph"/>
         <w:numPr>
           <w:ilvl w:val="0"/>
           <w:numId w:val="17"/>
@@ -430,17 +464,26 @@
           <w:szCs w:val="44"/>
         </w:rPr>
       </w:pPr>
-      <w:r>
-        <w:rPr>
-          <w:sz w:val="44"/>
-          <w:szCs w:val="44"/>
-        </w:rPr>
-        <w:t>Ασημομύτης Δαμιανός</w:t>
-      </w:r>
-    </w:p>
-    <w:p>
-      <w:pPr>
-        <w:pStyle w:val="a3"/>
+      <w:proofErr w:type="spellStart"/>
+      <w:r>
+        <w:rPr>
+          <w:sz w:val="44"/>
+          <w:szCs w:val="44"/>
+        </w:rPr>
+        <w:t>Ασημομύτης</w:t>
+      </w:r>
+      <w:proofErr w:type="spellEnd"/>
+      <w:r>
+        <w:rPr>
+          <w:sz w:val="44"/>
+          <w:szCs w:val="44"/>
+        </w:rPr>
+        <w:t xml:space="preserve"> Δαμιανός</w:t>
+      </w:r>
+    </w:p>
+    <w:p>
+      <w:pPr>
+        <w:pStyle w:val="ListParagraph"/>
         <w:numPr>
           <w:ilvl w:val="0"/>
           <w:numId w:val="17"/>
@@ -451,17 +494,35 @@
           <w:szCs w:val="44"/>
         </w:rPr>
       </w:pPr>
-      <w:r>
-        <w:rPr>
-          <w:sz w:val="44"/>
-          <w:szCs w:val="44"/>
-        </w:rPr>
-        <w:t>Μετάι Γιονίλντα</w:t>
-      </w:r>
-    </w:p>
-    <w:p>
-      <w:pPr>
-        <w:pStyle w:val="a3"/>
+      <w:proofErr w:type="spellStart"/>
+      <w:r>
+        <w:rPr>
+          <w:sz w:val="44"/>
+          <w:szCs w:val="44"/>
+        </w:rPr>
+        <w:t>Μετάι</w:t>
+      </w:r>
+      <w:proofErr w:type="spellEnd"/>
+      <w:r>
+        <w:rPr>
+          <w:sz w:val="44"/>
+          <w:szCs w:val="44"/>
+        </w:rPr>
+        <w:t xml:space="preserve"> </w:t>
+      </w:r>
+      <w:proofErr w:type="spellStart"/>
+      <w:r>
+        <w:rPr>
+          <w:sz w:val="44"/>
+          <w:szCs w:val="44"/>
+        </w:rPr>
+        <w:t>Γιονίλντα</w:t>
+      </w:r>
+      <w:proofErr w:type="spellEnd"/>
+    </w:p>
+    <w:p>
+      <w:pPr>
+        <w:pStyle w:val="ListParagraph"/>
         <w:numPr>
           <w:ilvl w:val="0"/>
           <w:numId w:val="17"/>
@@ -482,7 +543,7 @@
     </w:p>
     <w:p>
       <w:pPr>
-        <w:pStyle w:val="a3"/>
+        <w:pStyle w:val="ListParagraph"/>
         <w:numPr>
           <w:ilvl w:val="0"/>
           <w:numId w:val="17"/>
@@ -547,7 +608,6 @@
         <w:br w:type="page"/>
       </w:r>
     </w:p>
-    <w:p/>
     <w:p>
       <w:pPr>
         <w:rPr>
@@ -562,6 +622,7 @@
           <w:szCs w:val="36"/>
           <w:u w:val="single"/>
         </w:rPr>
+        <w:lastRenderedPageBreak/>
         <w:t>Περίπτωση Χρήσης 1: Κράτηση Προπόνησης</w:t>
       </w:r>
     </w:p>
@@ -586,7 +647,7 @@
     </w:p>
     <w:p>
       <w:pPr>
-        <w:pStyle w:val="a3"/>
+        <w:pStyle w:val="ListParagraph"/>
         <w:numPr>
           <w:ilvl w:val="0"/>
           <w:numId w:val="7"/>
@@ -611,7 +672,7 @@
     </w:p>
     <w:p>
       <w:pPr>
-        <w:pStyle w:val="a3"/>
+        <w:pStyle w:val="ListParagraph"/>
         <w:numPr>
           <w:ilvl w:val="0"/>
           <w:numId w:val="7"/>
@@ -626,7 +687,7 @@
     </w:p>
     <w:p>
       <w:pPr>
-        <w:pStyle w:val="a3"/>
+        <w:pStyle w:val="ListParagraph"/>
         <w:numPr>
           <w:ilvl w:val="0"/>
           <w:numId w:val="7"/>
@@ -638,7 +699,7 @@
     </w:p>
     <w:p>
       <w:pPr>
-        <w:pStyle w:val="a3"/>
+        <w:pStyle w:val="ListParagraph"/>
         <w:numPr>
           <w:ilvl w:val="0"/>
           <w:numId w:val="7"/>
@@ -662,7 +723,7 @@
     </w:p>
     <w:p>
       <w:pPr>
-        <w:pStyle w:val="a3"/>
+        <w:pStyle w:val="ListParagraph"/>
         <w:numPr>
           <w:ilvl w:val="0"/>
           <w:numId w:val="7"/>
@@ -674,7 +735,7 @@
     </w:p>
     <w:p>
       <w:pPr>
-        <w:pStyle w:val="a3"/>
+        <w:pStyle w:val="ListParagraph"/>
         <w:numPr>
           <w:ilvl w:val="0"/>
           <w:numId w:val="7"/>
@@ -686,8 +747,13 @@
       <w:r>
         <w:t xml:space="preserve">ασκούμενος </w:t>
       </w:r>
-      <w:r>
-        <w:t>πλοηγείται και επιλέγει μία από αυτές</w:t>
+      <w:proofErr w:type="spellStart"/>
+      <w:r>
+        <w:t>πλοηγείται</w:t>
+      </w:r>
+      <w:proofErr w:type="spellEnd"/>
+      <w:r>
+        <w:t xml:space="preserve"> και επιλέγει μία από αυτές</w:t>
       </w:r>
       <w:r>
         <w:t>.</w:t>
@@ -695,7 +761,7 @@
     </w:p>
     <w:p>
       <w:pPr>
-        <w:pStyle w:val="a3"/>
+        <w:pStyle w:val="ListParagraph"/>
         <w:numPr>
           <w:ilvl w:val="0"/>
           <w:numId w:val="7"/>
@@ -719,7 +785,7 @@
     </w:p>
     <w:p>
       <w:pPr>
-        <w:pStyle w:val="a3"/>
+        <w:pStyle w:val="ListParagraph"/>
         <w:numPr>
           <w:ilvl w:val="0"/>
           <w:numId w:val="7"/>
@@ -737,7 +803,7 @@
     </w:p>
     <w:p>
       <w:pPr>
-        <w:pStyle w:val="a3"/>
+        <w:pStyle w:val="ListParagraph"/>
         <w:numPr>
           <w:ilvl w:val="0"/>
           <w:numId w:val="7"/>
@@ -761,28 +827,13 @@
     </w:p>
     <w:p>
       <w:pPr>
-        <w:pStyle w:val="a3"/>
+        <w:pStyle w:val="ListParagraph"/>
         <w:numPr>
           <w:ilvl w:val="0"/>
           <w:numId w:val="7"/>
         </w:numPr>
       </w:pPr>
       <w:r>
-        <w:t>Το σύστημα ελέγχει</w:t>
-      </w:r>
-      <w:r>
-        <w:t xml:space="preserve"> αν ο ασκούμενος είναι συνδρομητής ή όχι.</w:t>
-      </w:r>
-    </w:p>
-    <w:p>
-      <w:pPr>
-        <w:pStyle w:val="a3"/>
-        <w:numPr>
-          <w:ilvl w:val="0"/>
-          <w:numId w:val="7"/>
-        </w:numPr>
-      </w:pPr>
-      <w:r>
         <w:t xml:space="preserve">Το σύστημα </w:t>
       </w:r>
       <w:r>
@@ -794,7 +845,7 @@
     </w:p>
     <w:p>
       <w:pPr>
-        <w:pStyle w:val="a3"/>
+        <w:pStyle w:val="ListParagraph"/>
         <w:numPr>
           <w:ilvl w:val="0"/>
           <w:numId w:val="7"/>
@@ -831,7 +882,7 @@
     </w:p>
     <w:p>
       <w:pPr>
-        <w:pStyle w:val="a3"/>
+        <w:pStyle w:val="ListParagraph"/>
         <w:numPr>
           <w:ilvl w:val="0"/>
           <w:numId w:val="8"/>
@@ -841,7 +892,19 @@
         <w:t xml:space="preserve">Στο βήμα </w:t>
       </w:r>
       <w:r>
-        <w:t xml:space="preserve">5 το σύστημα </w:t>
+        <w:t>5</w:t>
+      </w:r>
+      <w:r>
+        <w:t>:</w:t>
+      </w:r>
+      <w:r>
+        <w:t xml:space="preserve"> </w:t>
+      </w:r>
+      <w:r>
+        <w:t>Τ</w:t>
+      </w:r>
+      <w:r>
+        <w:t xml:space="preserve">ο σύστημα </w:t>
       </w:r>
       <w:r>
         <w:t xml:space="preserve">δεν βρίσκει </w:t>
@@ -852,7 +915,7 @@
     </w:p>
     <w:p>
       <w:pPr>
-        <w:pStyle w:val="a3"/>
+        <w:pStyle w:val="ListParagraph"/>
         <w:numPr>
           <w:ilvl w:val="0"/>
           <w:numId w:val="8"/>
@@ -885,7 +948,7 @@
     </w:p>
     <w:p>
       <w:pPr>
-        <w:pStyle w:val="a3"/>
+        <w:pStyle w:val="ListParagraph"/>
         <w:numPr>
           <w:ilvl w:val="0"/>
           <w:numId w:val="8"/>
@@ -928,7 +991,7 @@
     </w:p>
     <w:p>
       <w:pPr>
-        <w:pStyle w:val="a3"/>
+        <w:pStyle w:val="ListParagraph"/>
         <w:numPr>
           <w:ilvl w:val="0"/>
           <w:numId w:val="9"/>
@@ -938,12 +1001,18 @@
         <w:t xml:space="preserve">Στο βήμα </w:t>
       </w:r>
       <w:r>
-        <w:t>7 ο</w:t>
+        <w:t>7:</w:t>
       </w:r>
       <w:r>
         <w:t xml:space="preserve"> </w:t>
       </w:r>
       <w:r>
+        <w:t>Ο</w:t>
+      </w:r>
+      <w:r>
+        <w:t xml:space="preserve"> </w:t>
+      </w:r>
+      <w:r>
         <w:t xml:space="preserve">ασκούμενος </w:t>
       </w:r>
       <w:r>
@@ -958,7 +1027,7 @@
     </w:p>
     <w:p>
       <w:pPr>
-        <w:pStyle w:val="a3"/>
+        <w:pStyle w:val="ListParagraph"/>
         <w:numPr>
           <w:ilvl w:val="0"/>
           <w:numId w:val="9"/>
@@ -989,23 +1058,35 @@
     </w:p>
     <w:p>
       <w:pPr>
-        <w:pStyle w:val="a3"/>
+        <w:pStyle w:val="ListParagraph"/>
         <w:numPr>
           <w:ilvl w:val="0"/>
           <w:numId w:val="10"/>
         </w:numPr>
       </w:pPr>
       <w:r>
-        <w:t>Στο βήμα 9 το σύστημα δεν βρίσκει διαθ</w:t>
-      </w:r>
-      <w:r>
-        <w:t>ε</w:t>
-      </w:r>
-      <w:r>
-        <w:t>σιμ</w:t>
-      </w:r>
-      <w:r>
-        <w:t>ότητα για την προς κράτηση προπόνηση</w:t>
+        <w:t xml:space="preserve">Στο βήμα </w:t>
+      </w:r>
+      <w:r>
+        <w:t>9:</w:t>
+      </w:r>
+      <w:r>
+        <w:t xml:space="preserve"> </w:t>
+      </w:r>
+      <w:r>
+        <w:t>Τ</w:t>
+      </w:r>
+      <w:r>
+        <w:t xml:space="preserve">ο σύστημα </w:t>
+      </w:r>
+      <w:r>
+        <w:t>εντοπίζει</w:t>
+      </w:r>
+      <w:r>
+        <w:t xml:space="preserve"> </w:t>
+      </w:r>
+      <w:r>
+        <w:t>αναντιστοιχία των επιπέδων του ασκούμενου και της προπόνησης</w:t>
       </w:r>
       <w:r>
         <w:t>.</w:t>
@@ -1013,7 +1094,7 @@
     </w:p>
     <w:p>
       <w:pPr>
-        <w:pStyle w:val="a3"/>
+        <w:pStyle w:val="ListParagraph"/>
         <w:numPr>
           <w:ilvl w:val="0"/>
           <w:numId w:val="10"/>
@@ -1029,10 +1110,10 @@
         <w:t>μήνυμα</w:t>
       </w:r>
       <w:r>
-        <w:t xml:space="preserve"> «Ανεπιτυχής Κράτηση Προπόνησης</w:t>
-      </w:r>
-      <w:r>
-        <w:t xml:space="preserve"> – Εξαντλήθηκε η  διαθεσιμότητα</w:t>
+        <w:t xml:space="preserve"> «</w:t>
+      </w:r>
+      <w:r>
+        <w:t>Δεν μπορείς να επιλέξεις τμήμα μεγαλύτερης δυσκολίας</w:t>
       </w:r>
       <w:r>
         <w:t>»</w:t>
@@ -1040,7 +1121,7 @@
     </w:p>
     <w:p>
       <w:pPr>
-        <w:pStyle w:val="a3"/>
+        <w:pStyle w:val="ListParagraph"/>
         <w:numPr>
           <w:ilvl w:val="0"/>
           <w:numId w:val="10"/>
@@ -1048,23 +1129,6 @@
       </w:pPr>
       <w:r>
         <w:t>Η περίπτωση χρήσης συνεχίζει στο βήμα 3 της βασικής ροής.</w:t>
-      </w:r>
-    </w:p>
-    <w:p>
-      <w:pPr>
-        <w:rPr>
-          <w:sz w:val="36"/>
-          <w:szCs w:val="36"/>
-          <w:u w:val="single"/>
-        </w:rPr>
-      </w:pPr>
-      <w:r>
-        <w:rPr>
-          <w:sz w:val="36"/>
-          <w:szCs w:val="36"/>
-          <w:u w:val="single"/>
-        </w:rPr>
-        <w:t>Περίπτωση Χρήσης 2: Ακύρωση κράτησης</w:t>
       </w:r>
     </w:p>
     <w:p>
@@ -1083,214 +1147,80 @@
           <w:sz w:val="28"/>
           <w:szCs w:val="28"/>
         </w:rPr>
-        <w:t>Βασική ροή</w:t>
-      </w:r>
-    </w:p>
-    <w:p>
-      <w:pPr>
-        <w:pStyle w:val="a3"/>
-        <w:numPr>
-          <w:ilvl w:val="0"/>
-          <w:numId w:val="13"/>
-        </w:numPr>
-      </w:pPr>
-      <w:r>
-        <w:t xml:space="preserve">Ο </w:t>
-      </w:r>
-      <w:r>
-        <w:t xml:space="preserve">ασκούμενος </w:t>
-      </w:r>
-      <w:r>
-        <w:t>επιλέγει το κουμπί «Προπονήσεις» από τ</w:t>
-      </w:r>
-      <w:r>
-        <w:t xml:space="preserve">ην </w:t>
-      </w:r>
-      <w:r>
-        <w:t>«Α</w:t>
-      </w:r>
-      <w:r>
-        <w:t>ρχική</w:t>
-      </w:r>
-      <w:r>
-        <w:t xml:space="preserve"> Ο</w:t>
-      </w:r>
-      <w:r>
-        <w:t>θόνη</w:t>
-      </w:r>
-      <w:r>
-        <w:t>»</w:t>
-      </w:r>
-      <w:r>
-        <w:t>.</w:t>
-      </w:r>
-    </w:p>
-    <w:p>
-      <w:pPr>
-        <w:pStyle w:val="a3"/>
-        <w:numPr>
-          <w:ilvl w:val="0"/>
-          <w:numId w:val="13"/>
-        </w:numPr>
-      </w:pPr>
-      <w:r>
-        <w:t>Το σύστημα εμφανίζει τ</w:t>
-      </w:r>
-      <w:r>
-        <w:t xml:space="preserve">η λίστα </w:t>
-      </w:r>
-      <w:r>
-        <w:t>με τις</w:t>
-      </w:r>
-      <w:r>
-        <w:t xml:space="preserve"> κρατήσε</w:t>
-      </w:r>
-      <w:r>
-        <w:t xml:space="preserve">ις </w:t>
-      </w:r>
-      <w:r>
-        <w:t>του</w:t>
-      </w:r>
-      <w:r>
-        <w:t xml:space="preserve"> και </w:t>
-      </w:r>
-      <w:r>
-        <w:t>το κουμπί</w:t>
-      </w:r>
-      <w:r>
-        <w:t xml:space="preserve"> για επιστροφή</w:t>
-      </w:r>
-      <w:r>
-        <w:t>.</w:t>
-      </w:r>
-    </w:p>
-    <w:p>
-      <w:pPr>
-        <w:pStyle w:val="a3"/>
-        <w:numPr>
-          <w:ilvl w:val="0"/>
-          <w:numId w:val="13"/>
-        </w:numPr>
-      </w:pPr>
-      <w:r>
-        <w:t>Ο ασκούμενος π</w:t>
-      </w:r>
-      <w:r>
-        <w:t>λοηγείται και επιλέγει μία από αυτές</w:t>
-      </w:r>
-      <w:r>
-        <w:t>.</w:t>
-      </w:r>
-    </w:p>
-    <w:p>
-      <w:pPr>
-        <w:pStyle w:val="a3"/>
-        <w:numPr>
-          <w:ilvl w:val="0"/>
-          <w:numId w:val="13"/>
-        </w:numPr>
-      </w:pPr>
-      <w:r>
-        <w:t xml:space="preserve">Το σύστημα εμφανίζει </w:t>
-      </w:r>
-      <w:r>
-        <w:t>τα στοιχεία της κράτησης</w:t>
-      </w:r>
-      <w:r>
-        <w:t xml:space="preserve">, </w:t>
-      </w:r>
-      <w:r>
-        <w:t>το κουμπί</w:t>
-      </w:r>
-      <w:r>
-        <w:t xml:space="preserve"> για </w:t>
-      </w:r>
-      <w:r>
-        <w:t xml:space="preserve">επιστροφή και </w:t>
-      </w:r>
-      <w:r>
-        <w:t>το κουμπί</w:t>
-      </w:r>
-      <w:r>
-        <w:t xml:space="preserve"> για </w:t>
-      </w:r>
-      <w:r>
-        <w:t>ακύρωση της κράτησης</w:t>
-      </w:r>
-      <w:r>
-        <w:t>.</w:t>
-      </w:r>
-    </w:p>
-    <w:p>
-      <w:pPr>
-        <w:pStyle w:val="a3"/>
-        <w:numPr>
-          <w:ilvl w:val="0"/>
-          <w:numId w:val="13"/>
-        </w:numPr>
-      </w:pPr>
-      <w:r>
-        <w:lastRenderedPageBreak/>
-        <w:t>Ο ασκούμενος επιλέγει το κουμπί «Ακύρωση Κράτησης».</w:t>
-      </w:r>
-    </w:p>
-    <w:p>
-      <w:pPr>
-        <w:pStyle w:val="a3"/>
-        <w:numPr>
-          <w:ilvl w:val="0"/>
-          <w:numId w:val="13"/>
-        </w:numPr>
-      </w:pPr>
-      <w:r>
-        <w:t>Το σύστημα υπολογίζει και ενημερώνει τη διαθεσιμότητα της προπόνησης.</w:t>
-      </w:r>
-    </w:p>
-    <w:p>
-      <w:pPr>
-        <w:pStyle w:val="a3"/>
-        <w:numPr>
-          <w:ilvl w:val="0"/>
-          <w:numId w:val="13"/>
-        </w:numPr>
-      </w:pPr>
-      <w:r>
-        <w:t>Το σύστημα εμφανίζει την οθόνη «Ακύρωση Προπόνησης»</w:t>
-      </w:r>
-    </w:p>
-    <w:p>
-      <w:pPr>
-        <w:pStyle w:val="a3"/>
-        <w:numPr>
-          <w:ilvl w:val="0"/>
-          <w:numId w:val="13"/>
-        </w:numPr>
-      </w:pPr>
-      <w:r>
-        <w:t>Το σύστημα επιστρέφει στο βήμα 1 της βασικής ροής</w:t>
-      </w:r>
-      <w:r>
-        <w:t>.</w:t>
-      </w:r>
-    </w:p>
-    <w:p>
-      <w:pPr>
+        <w:t xml:space="preserve">Εναλλακτική ροή </w:t>
+      </w:r>
+      <w:r>
         <w:rPr>
           <w:b/>
           <w:bCs/>
           <w:sz w:val="28"/>
           <w:szCs w:val="28"/>
         </w:rPr>
-      </w:pPr>
-      <w:r>
+        <w:t>4</w:t>
+      </w:r>
+    </w:p>
+    <w:p>
+      <w:pPr>
+        <w:pStyle w:val="ListParagraph"/>
+        <w:numPr>
+          <w:ilvl w:val="0"/>
+          <w:numId w:val="28"/>
+        </w:numPr>
+      </w:pPr>
+      <w:r>
+        <w:t>Στο βήμα 10: Το σύστημα δεν βρίσκει διαθεσιμότητα για την προς κράτηση προπόνηση.</w:t>
+      </w:r>
+    </w:p>
+    <w:p>
+      <w:pPr>
+        <w:pStyle w:val="ListParagraph"/>
+        <w:numPr>
+          <w:ilvl w:val="0"/>
+          <w:numId w:val="28"/>
+        </w:numPr>
+      </w:pPr>
+      <w:r>
+        <w:t>Το σύστημα εμφανίζει μήνυμα «Ανεπιτυχής Κράτηση Προπόνησης – Εξαντλήθηκε η  διαθεσιμότητα».</w:t>
+      </w:r>
+    </w:p>
+    <w:p>
+      <w:pPr>
+        <w:pStyle w:val="ListParagraph"/>
+        <w:numPr>
+          <w:ilvl w:val="0"/>
+          <w:numId w:val="28"/>
+        </w:numPr>
+      </w:pPr>
+      <w:r>
+        <w:t>Η περίπτωση χρήσης συνεχίζει στο βήμα 3 της βασικής ροής.</w:t>
+      </w:r>
+    </w:p>
+    <w:p>
+      <w:pPr>
+        <w:rPr>
+          <w:sz w:val="36"/>
+          <w:szCs w:val="36"/>
+          <w:u w:val="single"/>
+        </w:rPr>
+      </w:pPr>
+      <w:r>
+        <w:rPr>
+          <w:sz w:val="36"/>
+          <w:szCs w:val="36"/>
+          <w:u w:val="single"/>
+        </w:rPr>
+        <w:t>Περίπτωση Χρήσης 2: Ακύρωση κράτησης</w:t>
+      </w:r>
+    </w:p>
+    <w:p>
+      <w:pPr>
         <w:rPr>
           <w:b/>
           <w:bCs/>
           <w:sz w:val="28"/>
           <w:szCs w:val="28"/>
         </w:rPr>
-        <w:t xml:space="preserve">Εναλλακτική </w:t>
-      </w:r>
+      </w:pPr>
       <w:r>
         <w:rPr>
           <w:b/>
@@ -1298,15 +1228,15 @@
           <w:sz w:val="28"/>
           <w:szCs w:val="28"/>
         </w:rPr>
-        <w:t>ροή 1</w:t>
-      </w:r>
-    </w:p>
-    <w:p>
-      <w:pPr>
-        <w:pStyle w:val="a3"/>
-        <w:numPr>
-          <w:ilvl w:val="0"/>
-          <w:numId w:val="14"/>
+        <w:t>Βασική ροή</w:t>
+      </w:r>
+    </w:p>
+    <w:p>
+      <w:pPr>
+        <w:pStyle w:val="ListParagraph"/>
+        <w:numPr>
+          <w:ilvl w:val="0"/>
+          <w:numId w:val="13"/>
         </w:numPr>
       </w:pPr>
       <w:r>
@@ -1316,31 +1246,193 @@
         <w:t xml:space="preserve">ασκούμενος </w:t>
       </w:r>
       <w:r>
-        <w:t>στο βήμα 4 ε</w:t>
-      </w:r>
-      <w:r>
-        <w:t>πιλέγει το κουμπί «Επιστροφή»</w:t>
-      </w:r>
-    </w:p>
-    <w:p>
-      <w:pPr>
-        <w:pStyle w:val="a3"/>
-        <w:numPr>
-          <w:ilvl w:val="0"/>
-          <w:numId w:val="14"/>
-        </w:numPr>
-      </w:pPr>
-      <w:r>
-        <w:t>Το σύστημα εμφανίζει την «Αρχική Οθόνη</w:t>
+        <w:t>επιλέγει το κουμπί «Προπονήσεις» από τ</w:t>
+      </w:r>
+      <w:r>
+        <w:t xml:space="preserve">ην </w:t>
+      </w:r>
+      <w:r>
+        <w:t>«Α</w:t>
+      </w:r>
+      <w:r>
+        <w:t>ρχική</w:t>
+      </w:r>
+      <w:r>
+        <w:t xml:space="preserve"> Ο</w:t>
+      </w:r>
+      <w:r>
+        <w:t>θόνη</w:t>
+      </w:r>
+      <w:r>
+        <w:t>»</w:t>
       </w:r>
       <w:r>
         <w:t>.</w:t>
       </w:r>
-      <w:r>
-        <w:t>»</w:t>
+    </w:p>
+    <w:p>
+      <w:pPr>
+        <w:pStyle w:val="ListParagraph"/>
+        <w:numPr>
+          <w:ilvl w:val="0"/>
+          <w:numId w:val="13"/>
+        </w:numPr>
+      </w:pPr>
+      <w:r>
+        <w:lastRenderedPageBreak/>
+        <w:t>Το σύστημα εμφανίζει τ</w:t>
+      </w:r>
+      <w:r>
+        <w:t xml:space="preserve">η λίστα </w:t>
+      </w:r>
+      <w:r>
+        <w:t>με τις</w:t>
+      </w:r>
+      <w:r>
+        <w:t xml:space="preserve"> κρατήσε</w:t>
+      </w:r>
+      <w:r>
+        <w:t xml:space="preserve">ις </w:t>
+      </w:r>
+      <w:r>
+        <w:t>το</w:t>
+      </w:r>
+      <w:r>
+        <w:t>υ</w:t>
       </w:r>
       <w:r>
         <w:t>.</w:t>
+      </w:r>
+    </w:p>
+    <w:p>
+      <w:pPr>
+        <w:pStyle w:val="ListParagraph"/>
+        <w:numPr>
+          <w:ilvl w:val="0"/>
+          <w:numId w:val="13"/>
+        </w:numPr>
+      </w:pPr>
+      <w:r>
+        <w:t xml:space="preserve">Ο ασκούμενος </w:t>
+      </w:r>
+      <w:proofErr w:type="spellStart"/>
+      <w:r>
+        <w:t>π</w:t>
+      </w:r>
+      <w:r>
+        <w:t>λοηγείται</w:t>
+      </w:r>
+      <w:proofErr w:type="spellEnd"/>
+      <w:r>
+        <w:t xml:space="preserve"> και επιλέγει μία από αυτές</w:t>
+      </w:r>
+      <w:r>
+        <w:t>.</w:t>
+      </w:r>
+    </w:p>
+    <w:p>
+      <w:pPr>
+        <w:pStyle w:val="ListParagraph"/>
+        <w:numPr>
+          <w:ilvl w:val="0"/>
+          <w:numId w:val="13"/>
+        </w:numPr>
+      </w:pPr>
+      <w:r>
+        <w:t xml:space="preserve">Το σύστημα εμφανίζει </w:t>
+      </w:r>
+      <w:r>
+        <w:t>τα στοιχεία της κράτησης</w:t>
+      </w:r>
+      <w:r>
+        <w:t xml:space="preserve"> και </w:t>
+      </w:r>
+      <w:r>
+        <w:t>το κουμπί</w:t>
+      </w:r>
+      <w:r>
+        <w:t xml:space="preserve"> για </w:t>
+      </w:r>
+      <w:r>
+        <w:t>ακύρωση της κράτησης</w:t>
+      </w:r>
+      <w:r>
+        <w:t>.</w:t>
+      </w:r>
+    </w:p>
+    <w:p>
+      <w:pPr>
+        <w:pStyle w:val="ListParagraph"/>
+        <w:numPr>
+          <w:ilvl w:val="0"/>
+          <w:numId w:val="13"/>
+        </w:numPr>
+      </w:pPr>
+      <w:r>
+        <w:t>Ο ασκούμενος επιλέγει το κουμπί «Ακύρωση Κράτησης».</w:t>
+      </w:r>
+    </w:p>
+    <w:p>
+      <w:pPr>
+        <w:pStyle w:val="ListParagraph"/>
+        <w:numPr>
+          <w:ilvl w:val="0"/>
+          <w:numId w:val="13"/>
+        </w:numPr>
+      </w:pPr>
+      <w:r>
+        <w:t>Το σύστημα εμφανίζει μήνυμα «Είστε σίγουρος για την ενέργεια αυτή;» και τα κουμπιά «Ναι» και «Όχι».</w:t>
+      </w:r>
+    </w:p>
+    <w:p>
+      <w:pPr>
+        <w:pStyle w:val="ListParagraph"/>
+        <w:numPr>
+          <w:ilvl w:val="0"/>
+          <w:numId w:val="13"/>
+        </w:numPr>
+      </w:pPr>
+      <w:r>
+        <w:t>Ο ασκούμενος επιλέγει το κουμπί «Ναι».</w:t>
+      </w:r>
+    </w:p>
+    <w:p>
+      <w:pPr>
+        <w:pStyle w:val="ListParagraph"/>
+        <w:numPr>
+          <w:ilvl w:val="0"/>
+          <w:numId w:val="13"/>
+        </w:numPr>
+      </w:pPr>
+      <w:r>
+        <w:t>Το σύστημα υπολογίζει και ενημερώνει τη διαθεσιμότητα της προπόνησης.</w:t>
+      </w:r>
+    </w:p>
+    <w:p>
+      <w:pPr>
+        <w:pStyle w:val="ListParagraph"/>
+        <w:numPr>
+          <w:ilvl w:val="0"/>
+          <w:numId w:val="13"/>
+        </w:numPr>
+      </w:pPr>
+      <w:r>
+        <w:t>Το σύστημα εμφανίζει την οθόνη «Ακύρωση Προπόνησης»</w:t>
+      </w:r>
+    </w:p>
+    <w:p>
+      <w:pPr>
+        <w:pStyle w:val="ListParagraph"/>
+        <w:numPr>
+          <w:ilvl w:val="0"/>
+          <w:numId w:val="13"/>
+        </w:numPr>
+      </w:pPr>
+      <w:r>
+        <w:t xml:space="preserve">Το σύστημα </w:t>
+      </w:r>
+      <w:r>
+        <w:t>εμφανίζει την «Αρχική Οθόνη.».</w:t>
       </w:r>
     </w:p>
     <w:p>
@@ -1359,37 +1451,49 @@
           <w:sz w:val="28"/>
           <w:szCs w:val="28"/>
         </w:rPr>
-        <w:t>Εναλλακτική ροή 2</w:t>
-      </w:r>
-    </w:p>
-    <w:p>
-      <w:pPr>
-        <w:pStyle w:val="a3"/>
-        <w:numPr>
-          <w:ilvl w:val="0"/>
-          <w:numId w:val="15"/>
-        </w:numPr>
-      </w:pPr>
-      <w:r>
-        <w:t xml:space="preserve">Ο </w:t>
-      </w:r>
-      <w:r>
-        <w:t xml:space="preserve">ασκούμενος </w:t>
-      </w:r>
-      <w:r>
-        <w:t>στο βήμα 4 επιλέγει το κουμπί «Επιστροφή»</w:t>
-      </w:r>
-    </w:p>
-    <w:p>
-      <w:pPr>
-        <w:pStyle w:val="a3"/>
-        <w:numPr>
-          <w:ilvl w:val="0"/>
-          <w:numId w:val="15"/>
-        </w:numPr>
-      </w:pPr>
-      <w:r>
-        <w:t>Η περίπτωση χρήσης συνεχίζει στο βήμα 3 της βασικής ροής.</w:t>
+        <w:t xml:space="preserve">Εναλλακτική </w:t>
+      </w:r>
+      <w:r>
+        <w:rPr>
+          <w:b/>
+          <w:bCs/>
+          <w:sz w:val="28"/>
+          <w:szCs w:val="28"/>
+        </w:rPr>
+        <w:t>ροή 1</w:t>
+      </w:r>
+    </w:p>
+    <w:p>
+      <w:pPr>
+        <w:pStyle w:val="ListParagraph"/>
+        <w:numPr>
+          <w:ilvl w:val="0"/>
+          <w:numId w:val="14"/>
+        </w:numPr>
+      </w:pPr>
+      <w:r>
+        <w:t>Στο βήμα 6: Ο ασκούμενος επιλέγει το κουμπί «Όχι».</w:t>
+      </w:r>
+    </w:p>
+    <w:p>
+      <w:pPr>
+        <w:pStyle w:val="ListParagraph"/>
+        <w:numPr>
+          <w:ilvl w:val="0"/>
+          <w:numId w:val="14"/>
+        </w:numPr>
+      </w:pPr>
+      <w:r>
+        <w:t>Το σύστημα εμφανίζει την «Αρχική Οθόνη</w:t>
+      </w:r>
+      <w:r>
+        <w:t>.</w:t>
+      </w:r>
+      <w:r>
+        <w:t>»</w:t>
+      </w:r>
+      <w:r>
+        <w:t>.</w:t>
       </w:r>
     </w:p>
     <w:p>
@@ -1406,6 +1510,1123 @@
           <w:szCs w:val="36"/>
           <w:u w:val="single"/>
         </w:rPr>
+        <w:t xml:space="preserve">Περίπτωση Χρήσης </w:t>
+      </w:r>
+      <w:r>
+        <w:rPr>
+          <w:rFonts w:ascii="Calibri" w:eastAsia="Calibri" w:hAnsi="Calibri" w:cs="Calibri"/>
+          <w:color w:val="000000" w:themeColor="text1"/>
+          <w:sz w:val="36"/>
+          <w:szCs w:val="36"/>
+          <w:u w:val="single"/>
+        </w:rPr>
+        <w:t>3</w:t>
+      </w:r>
+      <w:r>
+        <w:rPr>
+          <w:rFonts w:ascii="Calibri" w:eastAsia="Calibri" w:hAnsi="Calibri" w:cs="Calibri"/>
+          <w:color w:val="000000" w:themeColor="text1"/>
+          <w:sz w:val="36"/>
+          <w:szCs w:val="36"/>
+          <w:u w:val="single"/>
+        </w:rPr>
+        <w:t>: Ανέβασμα βαθμών</w:t>
+      </w:r>
+    </w:p>
+    <w:p>
+      <w:pPr>
+        <w:rPr>
+          <w:rFonts w:ascii="Calibri" w:eastAsia="Calibri" w:hAnsi="Calibri" w:cs="Calibri"/>
+          <w:sz w:val="36"/>
+          <w:szCs w:val="36"/>
+        </w:rPr>
+      </w:pPr>
+      <w:r>
+        <w:rPr>
+          <w:rFonts w:ascii="Calibri" w:eastAsia="Calibri" w:hAnsi="Calibri" w:cs="Calibri"/>
+          <w:b/>
+          <w:bCs/>
+          <w:color w:val="000000" w:themeColor="text1"/>
+          <w:sz w:val="28"/>
+          <w:szCs w:val="28"/>
+        </w:rPr>
+        <w:t>Βασική ροή</w:t>
+      </w:r>
+    </w:p>
+    <w:p>
+      <w:pPr>
+        <w:pStyle w:val="ListParagraph"/>
+        <w:numPr>
+          <w:ilvl w:val="0"/>
+          <w:numId w:val="20"/>
+        </w:numPr>
+        <w:rPr>
+          <w:rFonts w:ascii="Calibri" w:eastAsia="Calibri" w:hAnsi="Calibri" w:cs="Calibri"/>
+          <w:color w:val="000000" w:themeColor="text1"/>
+        </w:rPr>
+      </w:pPr>
+      <w:r>
+        <w:rPr>
+          <w:rFonts w:ascii="Calibri" w:eastAsia="Calibri" w:hAnsi="Calibri" w:cs="Calibri"/>
+          <w:color w:val="000000" w:themeColor="text1"/>
+        </w:rPr>
+        <w:t>Ο εργαζόμενος βλέπει την αρχική οθόνη.</w:t>
+      </w:r>
+    </w:p>
+    <w:p>
+      <w:pPr>
+        <w:pStyle w:val="ListParagraph"/>
+        <w:numPr>
+          <w:ilvl w:val="0"/>
+          <w:numId w:val="20"/>
+        </w:numPr>
+        <w:rPr>
+          <w:rFonts w:ascii="Calibri" w:eastAsia="Calibri" w:hAnsi="Calibri" w:cs="Calibri"/>
+          <w:color w:val="000000" w:themeColor="text1"/>
+        </w:rPr>
+      </w:pPr>
+      <w:r>
+        <w:rPr>
+          <w:rFonts w:ascii="Calibri" w:eastAsia="Calibri" w:hAnsi="Calibri" w:cs="Calibri"/>
+          <w:color w:val="000000" w:themeColor="text1"/>
+        </w:rPr>
+        <w:t>Ο εργαζόμενος πατάει το κουμπί «Ειδικές Λειτουργίες»</w:t>
+      </w:r>
+    </w:p>
+    <w:p>
+      <w:pPr>
+        <w:pStyle w:val="ListParagraph"/>
+        <w:numPr>
+          <w:ilvl w:val="0"/>
+          <w:numId w:val="20"/>
+        </w:numPr>
+        <w:rPr>
+          <w:rFonts w:ascii="Calibri" w:eastAsia="Calibri" w:hAnsi="Calibri" w:cs="Calibri"/>
+          <w:color w:val="000000" w:themeColor="text1"/>
+        </w:rPr>
+      </w:pPr>
+      <w:r>
+        <w:rPr>
+          <w:rFonts w:ascii="Calibri" w:eastAsia="Calibri" w:hAnsi="Calibri" w:cs="Calibri"/>
+          <w:color w:val="000000" w:themeColor="text1"/>
+        </w:rPr>
+        <w:t>Το σύστημα εμφανίζει οθόνη με τις λειτουργίες του εργαζόμενου.</w:t>
+      </w:r>
+    </w:p>
+    <w:p>
+      <w:pPr>
+        <w:pStyle w:val="ListParagraph"/>
+        <w:numPr>
+          <w:ilvl w:val="0"/>
+          <w:numId w:val="20"/>
+        </w:numPr>
+        <w:rPr>
+          <w:rFonts w:ascii="Calibri" w:eastAsia="Calibri" w:hAnsi="Calibri" w:cs="Calibri"/>
+          <w:color w:val="000000" w:themeColor="text1"/>
+        </w:rPr>
+      </w:pPr>
+      <w:r>
+        <w:rPr>
+          <w:rFonts w:ascii="Calibri" w:eastAsia="Calibri" w:hAnsi="Calibri" w:cs="Calibri"/>
+          <w:color w:val="000000" w:themeColor="text1"/>
+        </w:rPr>
+        <w:t>Ο εργαζόμενος πατάει το κουμπί «Ανέβασμα βαθμών».</w:t>
+      </w:r>
+    </w:p>
+    <w:p>
+      <w:pPr>
+        <w:pStyle w:val="ListParagraph"/>
+        <w:numPr>
+          <w:ilvl w:val="0"/>
+          <w:numId w:val="20"/>
+        </w:numPr>
+        <w:rPr>
+          <w:rFonts w:ascii="Calibri" w:eastAsia="Calibri" w:hAnsi="Calibri" w:cs="Calibri"/>
+          <w:color w:val="000000" w:themeColor="text1"/>
+        </w:rPr>
+      </w:pPr>
+      <w:r>
+        <w:rPr>
+          <w:rFonts w:ascii="Calibri" w:eastAsia="Calibri" w:hAnsi="Calibri" w:cs="Calibri"/>
+          <w:color w:val="000000" w:themeColor="text1"/>
+        </w:rPr>
+        <w:t>Το σύστημα επιστρέφει το σύνολο τον προπονήσεων που έχουν γίνει με ημέρα και ώρα που έχουν συμβεί.</w:t>
+      </w:r>
+    </w:p>
+    <w:p>
+      <w:pPr>
+        <w:pStyle w:val="ListParagraph"/>
+        <w:numPr>
+          <w:ilvl w:val="0"/>
+          <w:numId w:val="20"/>
+        </w:numPr>
+        <w:rPr>
+          <w:rFonts w:ascii="Calibri" w:eastAsia="Calibri" w:hAnsi="Calibri" w:cs="Calibri"/>
+          <w:color w:val="000000" w:themeColor="text1"/>
+        </w:rPr>
+      </w:pPr>
+      <w:r>
+        <w:rPr>
+          <w:rFonts w:ascii="Calibri" w:eastAsia="Calibri" w:hAnsi="Calibri" w:cs="Calibri"/>
+          <w:color w:val="000000" w:themeColor="text1"/>
+        </w:rPr>
+        <w:t>Ο εργαζόμενος επιλέγει μία από τις προπονήσεις.</w:t>
+      </w:r>
+    </w:p>
+    <w:p>
+      <w:pPr>
+        <w:pStyle w:val="ListParagraph"/>
+        <w:numPr>
+          <w:ilvl w:val="0"/>
+          <w:numId w:val="20"/>
+        </w:numPr>
+        <w:rPr>
+          <w:rFonts w:ascii="Calibri" w:eastAsia="Calibri" w:hAnsi="Calibri" w:cs="Calibri"/>
+          <w:color w:val="000000" w:themeColor="text1"/>
+        </w:rPr>
+      </w:pPr>
+      <w:r>
+        <w:rPr>
+          <w:rFonts w:ascii="Calibri" w:eastAsia="Calibri" w:hAnsi="Calibri" w:cs="Calibri"/>
+          <w:color w:val="000000" w:themeColor="text1"/>
+        </w:rPr>
+        <w:t>Το σύστημα επιστρέφει το σύνολο τον ασκούμενων που βρίσκονταν στην συγκεκριμένη προπόνηση και ένα πεδίο εισαγωγής βαθμού για κάθε χρήστη.</w:t>
+      </w:r>
+    </w:p>
+    <w:p>
+      <w:pPr>
+        <w:pStyle w:val="ListParagraph"/>
+        <w:numPr>
+          <w:ilvl w:val="0"/>
+          <w:numId w:val="20"/>
+        </w:numPr>
+        <w:rPr>
+          <w:rFonts w:ascii="Calibri" w:eastAsia="Calibri" w:hAnsi="Calibri" w:cs="Calibri"/>
+          <w:color w:val="000000" w:themeColor="text1"/>
+        </w:rPr>
+      </w:pPr>
+      <w:r>
+        <w:rPr>
+          <w:rFonts w:ascii="Calibri" w:eastAsia="Calibri" w:hAnsi="Calibri" w:cs="Calibri"/>
+          <w:color w:val="000000" w:themeColor="text1"/>
+        </w:rPr>
+        <w:t>Ο εργαζόμενος επιλέγει έναν από τους ασκούμενους.</w:t>
+      </w:r>
+    </w:p>
+    <w:p>
+      <w:pPr>
+        <w:pStyle w:val="ListParagraph"/>
+        <w:numPr>
+          <w:ilvl w:val="0"/>
+          <w:numId w:val="20"/>
+        </w:numPr>
+        <w:rPr>
+          <w:rFonts w:ascii="Calibri" w:eastAsia="Calibri" w:hAnsi="Calibri" w:cs="Calibri"/>
+          <w:color w:val="000000" w:themeColor="text1"/>
+        </w:rPr>
+      </w:pPr>
+      <w:r>
+        <w:rPr>
+          <w:rFonts w:ascii="Calibri" w:eastAsia="Calibri" w:hAnsi="Calibri" w:cs="Calibri"/>
+          <w:color w:val="000000" w:themeColor="text1"/>
+        </w:rPr>
+        <w:t>Το σύστημα εμφανίζει το σύνολο τον προπονήσεων που έχουν παρακολουθήσει, τον μέσο όρο των βαθμών τους ως εκείνη την στιγμή και το πεδίο εισαγωγής βαθμού.</w:t>
+      </w:r>
+    </w:p>
+    <w:p>
+      <w:pPr>
+        <w:pStyle w:val="ListParagraph"/>
+        <w:numPr>
+          <w:ilvl w:val="0"/>
+          <w:numId w:val="20"/>
+        </w:numPr>
+        <w:rPr>
+          <w:rFonts w:ascii="Calibri" w:eastAsia="Calibri" w:hAnsi="Calibri" w:cs="Calibri"/>
+          <w:color w:val="000000" w:themeColor="text1"/>
+        </w:rPr>
+      </w:pPr>
+      <w:r>
+        <w:rPr>
+          <w:rFonts w:ascii="Calibri" w:eastAsia="Calibri" w:hAnsi="Calibri" w:cs="Calibri"/>
+          <w:color w:val="000000" w:themeColor="text1"/>
+        </w:rPr>
+        <w:t>Ο εργαζόμενος πληκτρολογεί τον βαθμό στο πεδίο και πατάει το κουμπί «Ανέβασμα».</w:t>
+      </w:r>
+    </w:p>
+    <w:p>
+      <w:pPr>
+        <w:pStyle w:val="ListParagraph"/>
+        <w:numPr>
+          <w:ilvl w:val="0"/>
+          <w:numId w:val="20"/>
+        </w:numPr>
+        <w:rPr>
+          <w:rFonts w:ascii="Calibri" w:eastAsia="Calibri" w:hAnsi="Calibri" w:cs="Calibri"/>
+          <w:color w:val="000000" w:themeColor="text1"/>
+        </w:rPr>
+      </w:pPr>
+      <w:r>
+        <w:rPr>
+          <w:rFonts w:ascii="Calibri" w:eastAsia="Calibri" w:hAnsi="Calibri" w:cs="Calibri"/>
+          <w:color w:val="000000" w:themeColor="text1"/>
+        </w:rPr>
+        <w:t>Το σύστημα ενημερώνει τα στοιχεία αυξάνοντας τις προπονήσεις, αλλάζοντας τον μέσο όρο και κλειδώνοντας το πεδίο για εκείνη την προπόνηση.</w:t>
+      </w:r>
+    </w:p>
+    <w:p>
+      <w:pPr>
+        <w:pStyle w:val="ListParagraph"/>
+        <w:numPr>
+          <w:ilvl w:val="0"/>
+          <w:numId w:val="20"/>
+        </w:numPr>
+        <w:rPr>
+          <w:rFonts w:ascii="Calibri" w:eastAsia="Calibri" w:hAnsi="Calibri" w:cs="Calibri"/>
+          <w:color w:val="000000" w:themeColor="text1"/>
+        </w:rPr>
+      </w:pPr>
+      <w:r>
+        <w:rPr>
+          <w:rFonts w:ascii="Calibri" w:eastAsia="Calibri" w:hAnsi="Calibri" w:cs="Calibri"/>
+          <w:color w:val="000000" w:themeColor="text1"/>
+        </w:rPr>
+        <w:t>Επανάληψη των βημάτων 6-9.</w:t>
+      </w:r>
+    </w:p>
+    <w:p>
+      <w:pPr>
+        <w:pStyle w:val="ListParagraph"/>
+        <w:numPr>
+          <w:ilvl w:val="0"/>
+          <w:numId w:val="20"/>
+        </w:numPr>
+        <w:rPr>
+          <w:rFonts w:ascii="Calibri" w:eastAsia="Calibri" w:hAnsi="Calibri" w:cs="Calibri"/>
+          <w:color w:val="000000" w:themeColor="text1"/>
+        </w:rPr>
+      </w:pPr>
+      <w:r>
+        <w:rPr>
+          <w:rFonts w:ascii="Calibri" w:eastAsia="Calibri" w:hAnsi="Calibri" w:cs="Calibri"/>
+          <w:color w:val="000000" w:themeColor="text1"/>
+        </w:rPr>
+        <w:t>Ο εργαζόμενος πατάει το κουμπί «Αρχική» και επιστρέφει στην αρχική του οθόνη.</w:t>
+      </w:r>
+    </w:p>
+    <w:p>
+      <w:pPr>
+        <w:rPr>
+          <w:rFonts w:ascii="Calibri" w:eastAsia="Calibri" w:hAnsi="Calibri" w:cs="Calibri"/>
+        </w:rPr>
+      </w:pPr>
+      <w:r>
+        <w:rPr>
+          <w:rFonts w:ascii="Calibri" w:eastAsia="Calibri" w:hAnsi="Calibri" w:cs="Calibri"/>
+          <w:b/>
+          <w:bCs/>
+          <w:color w:val="000000" w:themeColor="text1"/>
+          <w:sz w:val="28"/>
+          <w:szCs w:val="28"/>
+        </w:rPr>
+        <w:t>Εναλλακτική ροή 1</w:t>
+      </w:r>
+    </w:p>
+    <w:p>
+      <w:pPr>
+        <w:pStyle w:val="ListParagraph"/>
+        <w:numPr>
+          <w:ilvl w:val="2"/>
+          <w:numId w:val="22"/>
+        </w:numPr>
+        <w:rPr>
+          <w:rFonts w:ascii="Calibri" w:eastAsia="Calibri" w:hAnsi="Calibri" w:cs="Calibri"/>
+          <w:sz w:val="20"/>
+          <w:szCs w:val="20"/>
+        </w:rPr>
+      </w:pPr>
+      <w:r>
+        <w:rPr>
+          <w:sz w:val="20"/>
+          <w:szCs w:val="20"/>
+        </w:rPr>
+        <w:t>Ο εργαζόμενος περνάει τους βαθμούς στα πεδία χωρίς να επιλέξει ασκούμενο.</w:t>
+      </w:r>
+    </w:p>
+    <w:p>
+      <w:pPr>
+        <w:pStyle w:val="ListParagraph"/>
+        <w:numPr>
+          <w:ilvl w:val="2"/>
+          <w:numId w:val="22"/>
+        </w:numPr>
+        <w:rPr>
+          <w:rFonts w:ascii="Calibri" w:eastAsia="Calibri" w:hAnsi="Calibri" w:cs="Calibri"/>
+          <w:sz w:val="20"/>
+          <w:szCs w:val="20"/>
+        </w:rPr>
+      </w:pPr>
+      <w:r>
+        <w:rPr>
+          <w:rFonts w:ascii="Calibri" w:eastAsia="Calibri" w:hAnsi="Calibri" w:cs="Calibri"/>
+          <w:color w:val="000000" w:themeColor="text1"/>
+        </w:rPr>
+        <w:t>Ο εργαζόμενος πατάει το κουμπί «Αρχική» και επιστρέφει στην αρχική του οθόνη.</w:t>
+      </w:r>
+    </w:p>
+    <w:p>
+      <w:pPr>
+        <w:rPr>
+          <w:rFonts w:ascii="Calibri" w:eastAsia="Calibri" w:hAnsi="Calibri" w:cs="Calibri"/>
+        </w:rPr>
+      </w:pPr>
+      <w:r>
+        <w:rPr>
+          <w:rFonts w:ascii="Calibri" w:eastAsia="Calibri" w:hAnsi="Calibri" w:cs="Calibri"/>
+          <w:color w:val="000000" w:themeColor="text1"/>
+          <w:sz w:val="36"/>
+          <w:szCs w:val="36"/>
+          <w:u w:val="single"/>
+        </w:rPr>
+        <w:t xml:space="preserve">Περίπτωση Χρήσης </w:t>
+      </w:r>
+      <w:r>
+        <w:rPr>
+          <w:rFonts w:ascii="Calibri" w:eastAsia="Calibri" w:hAnsi="Calibri" w:cs="Calibri"/>
+          <w:color w:val="000000" w:themeColor="text1"/>
+          <w:sz w:val="36"/>
+          <w:szCs w:val="36"/>
+          <w:u w:val="single"/>
+        </w:rPr>
+        <w:t>4</w:t>
+      </w:r>
+      <w:r>
+        <w:rPr>
+          <w:rFonts w:ascii="Calibri" w:eastAsia="Calibri" w:hAnsi="Calibri" w:cs="Calibri"/>
+          <w:color w:val="000000" w:themeColor="text1"/>
+          <w:sz w:val="36"/>
+          <w:szCs w:val="36"/>
+          <w:u w:val="single"/>
+        </w:rPr>
+        <w:t>: Διαχείριση Γυμναστηρίου</w:t>
+      </w:r>
+    </w:p>
+    <w:p>
+      <w:pPr>
+        <w:rPr>
+          <w:rFonts w:ascii="Calibri" w:eastAsia="Calibri" w:hAnsi="Calibri" w:cs="Calibri"/>
+          <w:sz w:val="36"/>
+          <w:szCs w:val="36"/>
+        </w:rPr>
+      </w:pPr>
+      <w:r>
+        <w:rPr>
+          <w:rFonts w:ascii="Calibri" w:eastAsia="Calibri" w:hAnsi="Calibri" w:cs="Calibri"/>
+          <w:b/>
+          <w:bCs/>
+          <w:color w:val="000000" w:themeColor="text1"/>
+          <w:sz w:val="28"/>
+          <w:szCs w:val="28"/>
+        </w:rPr>
+        <w:t>Βασική ροή</w:t>
+      </w:r>
+    </w:p>
+    <w:p>
+      <w:pPr>
+        <w:pStyle w:val="ListParagraph"/>
+        <w:numPr>
+          <w:ilvl w:val="0"/>
+          <w:numId w:val="19"/>
+        </w:numPr>
+        <w:rPr>
+          <w:rFonts w:ascii="Calibri" w:eastAsia="Calibri" w:hAnsi="Calibri" w:cs="Calibri"/>
+          <w:color w:val="000000" w:themeColor="text1"/>
+        </w:rPr>
+      </w:pPr>
+      <w:r>
+        <w:rPr>
+          <w:rFonts w:ascii="Calibri" w:eastAsia="Calibri" w:hAnsi="Calibri" w:cs="Calibri"/>
+          <w:color w:val="000000" w:themeColor="text1"/>
+        </w:rPr>
+        <w:lastRenderedPageBreak/>
+        <w:t>O διαχειριστής βλέπει την αρχική οθόνη διαχείρισης όπου έχει 3 επιλογές: «Διαχείριση Προπονήσεων», «Διαχείριση Γυμναστηρίων», «Αναφορές».</w:t>
+      </w:r>
+    </w:p>
+    <w:p>
+      <w:pPr>
+        <w:pStyle w:val="ListParagraph"/>
+        <w:numPr>
+          <w:ilvl w:val="0"/>
+          <w:numId w:val="19"/>
+        </w:numPr>
+        <w:rPr>
+          <w:rFonts w:ascii="Calibri" w:eastAsia="Calibri" w:hAnsi="Calibri" w:cs="Calibri"/>
+          <w:color w:val="000000" w:themeColor="text1"/>
+        </w:rPr>
+      </w:pPr>
+      <w:r>
+        <w:rPr>
+          <w:rFonts w:ascii="Calibri" w:eastAsia="Calibri" w:hAnsi="Calibri" w:cs="Calibri"/>
+          <w:color w:val="000000" w:themeColor="text1"/>
+        </w:rPr>
+        <w:t>Ο διαχειριστής επιλέγει «Διαχείριση Προπονήσεων».</w:t>
+      </w:r>
+    </w:p>
+    <w:p>
+      <w:pPr>
+        <w:pStyle w:val="ListParagraph"/>
+        <w:numPr>
+          <w:ilvl w:val="0"/>
+          <w:numId w:val="19"/>
+        </w:numPr>
+        <w:rPr>
+          <w:rFonts w:ascii="Calibri" w:eastAsia="Calibri" w:hAnsi="Calibri" w:cs="Calibri"/>
+          <w:color w:val="000000" w:themeColor="text1"/>
+        </w:rPr>
+      </w:pPr>
+      <w:r>
+        <w:rPr>
+          <w:rFonts w:ascii="Calibri" w:eastAsia="Calibri" w:hAnsi="Calibri" w:cs="Calibri"/>
+          <w:color w:val="000000" w:themeColor="text1"/>
+        </w:rPr>
+        <w:t>Το σύστημα εμφανίζει ένα ημερολόγιο με την δυνατότητα επιλογής ημέρας.</w:t>
+      </w:r>
+    </w:p>
+    <w:p>
+      <w:pPr>
+        <w:pStyle w:val="ListParagraph"/>
+        <w:numPr>
+          <w:ilvl w:val="0"/>
+          <w:numId w:val="19"/>
+        </w:numPr>
+        <w:rPr>
+          <w:rFonts w:ascii="Calibri" w:eastAsia="Calibri" w:hAnsi="Calibri" w:cs="Calibri"/>
+          <w:color w:val="000000" w:themeColor="text1"/>
+        </w:rPr>
+      </w:pPr>
+      <w:r>
+        <w:rPr>
+          <w:rFonts w:ascii="Calibri" w:eastAsia="Calibri" w:hAnsi="Calibri" w:cs="Calibri"/>
+          <w:color w:val="000000" w:themeColor="text1"/>
+        </w:rPr>
+        <w:t>Ο διαχειριστής επιλέγει μια ημερομηνία.</w:t>
+      </w:r>
+    </w:p>
+    <w:p>
+      <w:pPr>
+        <w:pStyle w:val="ListParagraph"/>
+        <w:numPr>
+          <w:ilvl w:val="0"/>
+          <w:numId w:val="19"/>
+        </w:numPr>
+        <w:rPr>
+          <w:rFonts w:ascii="Calibri" w:eastAsia="Calibri" w:hAnsi="Calibri" w:cs="Calibri"/>
+          <w:color w:val="000000" w:themeColor="text1"/>
+        </w:rPr>
+      </w:pPr>
+      <w:r>
+        <w:rPr>
+          <w:rFonts w:ascii="Calibri" w:eastAsia="Calibri" w:hAnsi="Calibri" w:cs="Calibri"/>
+          <w:color w:val="000000" w:themeColor="text1"/>
+        </w:rPr>
+        <w:t>Το σύστημα εμφανίζει υπάρχων προπονήσεις και την επιλογή «Προσθήκη προπόνησης».</w:t>
+      </w:r>
+    </w:p>
+    <w:p>
+      <w:pPr>
+        <w:pStyle w:val="ListParagraph"/>
+        <w:numPr>
+          <w:ilvl w:val="0"/>
+          <w:numId w:val="19"/>
+        </w:numPr>
+        <w:rPr>
+          <w:rFonts w:ascii="Calibri" w:eastAsia="Calibri" w:hAnsi="Calibri" w:cs="Calibri"/>
+          <w:color w:val="000000" w:themeColor="text1"/>
+        </w:rPr>
+      </w:pPr>
+      <w:r>
+        <w:rPr>
+          <w:rFonts w:ascii="Calibri" w:eastAsia="Calibri" w:hAnsi="Calibri" w:cs="Calibri"/>
+          <w:color w:val="000000" w:themeColor="text1"/>
+        </w:rPr>
+        <w:t>Ο διαχειριστής επιλέγει μία προπόνηση.</w:t>
+      </w:r>
+    </w:p>
+    <w:p>
+      <w:pPr>
+        <w:pStyle w:val="ListParagraph"/>
+        <w:numPr>
+          <w:ilvl w:val="0"/>
+          <w:numId w:val="19"/>
+        </w:numPr>
+        <w:rPr>
+          <w:rFonts w:ascii="Calibri" w:eastAsia="Calibri" w:hAnsi="Calibri" w:cs="Calibri"/>
+          <w:color w:val="000000" w:themeColor="text1"/>
+        </w:rPr>
+      </w:pPr>
+      <w:r>
+        <w:rPr>
+          <w:rFonts w:ascii="Calibri" w:eastAsia="Calibri" w:hAnsi="Calibri" w:cs="Calibri"/>
+          <w:color w:val="000000" w:themeColor="text1"/>
+        </w:rPr>
+        <w:t xml:space="preserve"> Το σύστημα εμφανίζει τις επιλογές «Επεξεργασία» και «Ακύρωση»</w:t>
+      </w:r>
+    </w:p>
+    <w:p>
+      <w:pPr>
+        <w:pStyle w:val="ListParagraph"/>
+        <w:numPr>
+          <w:ilvl w:val="0"/>
+          <w:numId w:val="19"/>
+        </w:numPr>
+        <w:rPr>
+          <w:rFonts w:ascii="Calibri" w:eastAsia="Calibri" w:hAnsi="Calibri" w:cs="Calibri"/>
+          <w:color w:val="000000" w:themeColor="text1"/>
+        </w:rPr>
+      </w:pPr>
+      <w:r>
+        <w:rPr>
+          <w:rFonts w:ascii="Calibri" w:eastAsia="Calibri" w:hAnsi="Calibri" w:cs="Calibri"/>
+          <w:color w:val="000000" w:themeColor="text1"/>
+        </w:rPr>
+        <w:t>Ο διαχειριστής επιλέγει «Επεξεργασία».</w:t>
+      </w:r>
+    </w:p>
+    <w:p>
+      <w:pPr>
+        <w:pStyle w:val="ListParagraph"/>
+        <w:numPr>
+          <w:ilvl w:val="0"/>
+          <w:numId w:val="19"/>
+        </w:numPr>
+        <w:rPr>
+          <w:rFonts w:ascii="Calibri" w:eastAsia="Calibri" w:hAnsi="Calibri" w:cs="Calibri"/>
+          <w:color w:val="000000" w:themeColor="text1"/>
+        </w:rPr>
+      </w:pPr>
+      <w:r>
+        <w:rPr>
+          <w:rFonts w:ascii="Calibri" w:eastAsia="Calibri" w:hAnsi="Calibri" w:cs="Calibri"/>
+          <w:color w:val="000000" w:themeColor="text1"/>
+        </w:rPr>
+        <w:t>Το σύστημα εμφανίζει πεδία για την αλλαγή ώρας, χωρητικότητας τμήματος.</w:t>
+      </w:r>
+    </w:p>
+    <w:p>
+      <w:pPr>
+        <w:pStyle w:val="ListParagraph"/>
+        <w:numPr>
+          <w:ilvl w:val="0"/>
+          <w:numId w:val="19"/>
+        </w:numPr>
+        <w:rPr>
+          <w:rFonts w:ascii="Calibri" w:eastAsia="Calibri" w:hAnsi="Calibri" w:cs="Calibri"/>
+          <w:color w:val="000000" w:themeColor="text1"/>
+        </w:rPr>
+      </w:pPr>
+      <w:r>
+        <w:rPr>
+          <w:rFonts w:ascii="Calibri" w:eastAsia="Calibri" w:hAnsi="Calibri" w:cs="Calibri"/>
+          <w:color w:val="000000" w:themeColor="text1"/>
+        </w:rPr>
+        <w:t>Ο διαχειριστής με οποιαδήποτε αλλαγή πατάει «Αποθήκευση».</w:t>
+      </w:r>
+    </w:p>
+    <w:p>
+      <w:pPr>
+        <w:pStyle w:val="ListParagraph"/>
+        <w:numPr>
+          <w:ilvl w:val="0"/>
+          <w:numId w:val="19"/>
+        </w:numPr>
+        <w:rPr>
+          <w:rFonts w:ascii="Calibri" w:eastAsia="Calibri" w:hAnsi="Calibri" w:cs="Calibri"/>
+          <w:color w:val="000000" w:themeColor="text1"/>
+        </w:rPr>
+      </w:pPr>
+      <w:r>
+        <w:rPr>
+          <w:rFonts w:ascii="Calibri" w:eastAsia="Calibri" w:hAnsi="Calibri" w:cs="Calibri"/>
+          <w:color w:val="000000" w:themeColor="text1"/>
+        </w:rPr>
+        <w:t>Το σύστημα ενημερώνει τα στοιχεία της προπόνησης και αποστέλλει ενημέρωση σε τυχόν ήδη εγγεγραμμένους χρήστες στην προπόνηση.</w:t>
+      </w:r>
+    </w:p>
+    <w:p>
+      <w:pPr>
+        <w:rPr>
+          <w:rFonts w:ascii="Calibri" w:eastAsia="Calibri" w:hAnsi="Calibri" w:cs="Calibri"/>
+        </w:rPr>
+      </w:pPr>
+      <w:r>
+        <w:rPr>
+          <w:rFonts w:ascii="Calibri" w:eastAsia="Calibri" w:hAnsi="Calibri" w:cs="Calibri"/>
+          <w:b/>
+          <w:bCs/>
+          <w:color w:val="000000" w:themeColor="text1"/>
+          <w:sz w:val="28"/>
+          <w:szCs w:val="28"/>
+        </w:rPr>
+        <w:t>Εναλλακτική ροή 1</w:t>
+      </w:r>
+    </w:p>
+    <w:p>
+      <w:pPr>
+        <w:pStyle w:val="ListParagraph"/>
+        <w:numPr>
+          <w:ilvl w:val="2"/>
+          <w:numId w:val="24"/>
+        </w:numPr>
+        <w:rPr>
+          <w:rFonts w:ascii="Calibri" w:eastAsia="Calibri" w:hAnsi="Calibri" w:cs="Calibri"/>
+          <w:color w:val="000000" w:themeColor="text1"/>
+        </w:rPr>
+      </w:pPr>
+      <w:r>
+        <w:rPr>
+          <w:rFonts w:ascii="Calibri" w:eastAsia="Calibri" w:hAnsi="Calibri" w:cs="Calibri"/>
+          <w:color w:val="000000" w:themeColor="text1"/>
+        </w:rPr>
+        <w:t>Ο διαχειριστής επιλέγει «Ακύρωση».</w:t>
+      </w:r>
+    </w:p>
+    <w:p>
+      <w:pPr>
+        <w:pStyle w:val="ListParagraph"/>
+        <w:numPr>
+          <w:ilvl w:val="2"/>
+          <w:numId w:val="24"/>
+        </w:numPr>
+        <w:rPr>
+          <w:rFonts w:ascii="Calibri" w:eastAsia="Calibri" w:hAnsi="Calibri" w:cs="Calibri"/>
+          <w:color w:val="000000" w:themeColor="text1"/>
+          <w:sz w:val="24"/>
+          <w:szCs w:val="24"/>
+        </w:rPr>
+      </w:pPr>
+      <w:r>
+        <w:rPr>
+          <w:rFonts w:ascii="Calibri" w:eastAsia="Calibri" w:hAnsi="Calibri" w:cs="Calibri"/>
+          <w:color w:val="000000" w:themeColor="text1"/>
+        </w:rPr>
+        <w:t>Το σύστημα διαγράφει την προπόνηση από το πρόγραμμα και ενημερώνει τυχόν εγγεγραμμένους χρήστες</w:t>
+      </w:r>
+      <w:r>
+        <w:rPr>
+          <w:rFonts w:ascii="Calibri" w:eastAsia="Calibri" w:hAnsi="Calibri" w:cs="Calibri"/>
+          <w:color w:val="000000" w:themeColor="text1"/>
+          <w:sz w:val="24"/>
+          <w:szCs w:val="24"/>
+        </w:rPr>
+        <w:t>.</w:t>
+      </w:r>
+    </w:p>
+    <w:p>
+      <w:pPr>
+        <w:rPr>
+          <w:rFonts w:ascii="Calibri" w:eastAsia="Calibri" w:hAnsi="Calibri" w:cs="Calibri"/>
+        </w:rPr>
+      </w:pPr>
+      <w:r>
+        <w:rPr>
+          <w:rFonts w:ascii="Calibri" w:eastAsia="Calibri" w:hAnsi="Calibri" w:cs="Calibri"/>
+          <w:b/>
+          <w:bCs/>
+          <w:color w:val="000000" w:themeColor="text1"/>
+          <w:sz w:val="28"/>
+          <w:szCs w:val="28"/>
+        </w:rPr>
+        <w:t xml:space="preserve">Εναλλακτική ροή </w:t>
+      </w:r>
+      <w:r>
+        <w:rPr>
+          <w:rFonts w:ascii="Calibri" w:eastAsia="Calibri" w:hAnsi="Calibri" w:cs="Calibri"/>
+          <w:b/>
+          <w:bCs/>
+          <w:color w:val="000000" w:themeColor="text1"/>
+          <w:sz w:val="28"/>
+          <w:szCs w:val="28"/>
+        </w:rPr>
+        <w:t>2</w:t>
+      </w:r>
+    </w:p>
+    <w:p>
+      <w:pPr>
+        <w:pStyle w:val="ListParagraph"/>
+        <w:numPr>
+          <w:ilvl w:val="2"/>
+          <w:numId w:val="25"/>
+        </w:numPr>
+        <w:rPr>
+          <w:rFonts w:ascii="Calibri" w:eastAsia="Calibri" w:hAnsi="Calibri" w:cs="Calibri"/>
+          <w:color w:val="000000" w:themeColor="text1"/>
+        </w:rPr>
+      </w:pPr>
+      <w:r>
+        <w:rPr>
+          <w:rFonts w:ascii="Calibri" w:eastAsia="Calibri" w:hAnsi="Calibri" w:cs="Calibri"/>
+          <w:color w:val="000000" w:themeColor="text1"/>
+        </w:rPr>
+        <w:t>Ο διαχειριστής επιλέγει «Προσθήκη Προπόνησης»</w:t>
+      </w:r>
+    </w:p>
+    <w:p>
+      <w:pPr>
+        <w:pStyle w:val="ListParagraph"/>
+        <w:numPr>
+          <w:ilvl w:val="2"/>
+          <w:numId w:val="25"/>
+        </w:numPr>
+        <w:rPr>
+          <w:rFonts w:ascii="Calibri" w:eastAsia="Calibri" w:hAnsi="Calibri" w:cs="Calibri"/>
+          <w:color w:val="000000" w:themeColor="text1"/>
+        </w:rPr>
+      </w:pPr>
+      <w:r>
+        <w:rPr>
+          <w:rFonts w:ascii="Calibri" w:eastAsia="Calibri" w:hAnsi="Calibri" w:cs="Calibri"/>
+          <w:color w:val="000000" w:themeColor="text1"/>
+        </w:rPr>
+        <w:t>Το σύστημα εμφανίζει πεδία για επιλογή ώρας και χωρητικότητας.</w:t>
+      </w:r>
+    </w:p>
+    <w:p>
+      <w:pPr>
+        <w:pStyle w:val="ListParagraph"/>
+        <w:numPr>
+          <w:ilvl w:val="2"/>
+          <w:numId w:val="25"/>
+        </w:numPr>
+        <w:rPr>
+          <w:rFonts w:ascii="Calibri" w:eastAsia="Calibri" w:hAnsi="Calibri" w:cs="Calibri"/>
+          <w:color w:val="000000" w:themeColor="text1"/>
+        </w:rPr>
+      </w:pPr>
+      <w:r>
+        <w:rPr>
+          <w:rFonts w:ascii="Calibri" w:eastAsia="Calibri" w:hAnsi="Calibri" w:cs="Calibri"/>
+          <w:color w:val="000000" w:themeColor="text1"/>
+        </w:rPr>
+        <w:t>Ο διαχειριστής με το τέλος συμπλήρωσης επιλέγει «Προσθήκη» και το σύστημα προσθέτει στο ημερολόγιο την έξτρα προπόνηση.</w:t>
+      </w:r>
+    </w:p>
+    <w:p>
+      <w:pPr>
+        <w:rPr>
+          <w:rFonts w:ascii="Calibri" w:eastAsia="Calibri" w:hAnsi="Calibri" w:cs="Calibri"/>
+          <w:b/>
+          <w:bCs/>
+          <w:color w:val="000000" w:themeColor="text1"/>
+          <w:sz w:val="28"/>
+          <w:szCs w:val="28"/>
+        </w:rPr>
+      </w:pPr>
+      <w:r>
+        <w:rPr>
+          <w:rFonts w:ascii="Calibri" w:eastAsia="Calibri" w:hAnsi="Calibri" w:cs="Calibri"/>
+          <w:b/>
+          <w:bCs/>
+          <w:color w:val="000000" w:themeColor="text1"/>
+          <w:sz w:val="28"/>
+          <w:szCs w:val="28"/>
+        </w:rPr>
+        <w:t xml:space="preserve">Εναλλακτική ροή </w:t>
+      </w:r>
+      <w:r>
+        <w:rPr>
+          <w:rFonts w:ascii="Calibri" w:eastAsia="Calibri" w:hAnsi="Calibri" w:cs="Calibri"/>
+          <w:b/>
+          <w:bCs/>
+          <w:color w:val="000000" w:themeColor="text1"/>
+          <w:sz w:val="28"/>
+          <w:szCs w:val="28"/>
+        </w:rPr>
+        <w:t>3</w:t>
+      </w:r>
+    </w:p>
+    <w:p>
+      <w:pPr>
+        <w:pStyle w:val="ListParagraph"/>
+        <w:numPr>
+          <w:ilvl w:val="2"/>
+          <w:numId w:val="26"/>
+        </w:numPr>
+        <w:rPr>
+          <w:rFonts w:ascii="Calibri" w:eastAsia="Calibri" w:hAnsi="Calibri" w:cs="Calibri"/>
+        </w:rPr>
+      </w:pPr>
+      <w:r>
+        <w:rPr>
+          <w:rFonts w:ascii="Calibri" w:eastAsia="Calibri" w:hAnsi="Calibri" w:cs="Calibri"/>
+        </w:rPr>
+        <w:t>Ο διαχειριστής επιλέγει «Διαχείριση Γυμναστηρίων».</w:t>
+      </w:r>
+    </w:p>
+    <w:p>
+      <w:pPr>
+        <w:pStyle w:val="ListParagraph"/>
+        <w:numPr>
+          <w:ilvl w:val="2"/>
+          <w:numId w:val="26"/>
+        </w:numPr>
+        <w:rPr>
+          <w:rFonts w:ascii="Calibri" w:eastAsia="Calibri" w:hAnsi="Calibri" w:cs="Calibri"/>
+        </w:rPr>
+      </w:pPr>
+      <w:r>
+        <w:rPr>
+          <w:rFonts w:ascii="Calibri" w:eastAsia="Calibri" w:hAnsi="Calibri" w:cs="Calibri"/>
+        </w:rPr>
+        <w:t>Το σύστημα εμφανίζει μία λίστα από τα γυμναστήρια.</w:t>
+      </w:r>
+    </w:p>
+    <w:p>
+      <w:pPr>
+        <w:pStyle w:val="ListParagraph"/>
+        <w:numPr>
+          <w:ilvl w:val="2"/>
+          <w:numId w:val="26"/>
+        </w:numPr>
+        <w:rPr>
+          <w:rFonts w:ascii="Calibri" w:eastAsia="Calibri" w:hAnsi="Calibri" w:cs="Calibri"/>
+        </w:rPr>
+      </w:pPr>
+      <w:r>
+        <w:rPr>
+          <w:rFonts w:ascii="Calibri" w:eastAsia="Calibri" w:hAnsi="Calibri" w:cs="Calibri"/>
+        </w:rPr>
+        <w:t>Ο διαχειριστής επιλέγει ένα από τα γυμναστήρια.</w:t>
+      </w:r>
+    </w:p>
+    <w:p>
+      <w:pPr>
+        <w:pStyle w:val="ListParagraph"/>
+        <w:numPr>
+          <w:ilvl w:val="2"/>
+          <w:numId w:val="26"/>
+        </w:numPr>
+        <w:rPr>
+          <w:rFonts w:ascii="Calibri" w:eastAsia="Calibri" w:hAnsi="Calibri" w:cs="Calibri"/>
+        </w:rPr>
+      </w:pPr>
+      <w:r>
+        <w:rPr>
+          <w:rFonts w:ascii="Calibri" w:eastAsia="Calibri" w:hAnsi="Calibri" w:cs="Calibri"/>
+        </w:rPr>
+        <w:t>Το σύστημα εμφανίζει την επιλογή «Ώρες Λειτουργίας».</w:t>
+      </w:r>
+    </w:p>
+    <w:p>
+      <w:pPr>
+        <w:pStyle w:val="ListParagraph"/>
+        <w:numPr>
+          <w:ilvl w:val="2"/>
+          <w:numId w:val="26"/>
+        </w:numPr>
+        <w:rPr>
+          <w:rFonts w:ascii="Calibri" w:eastAsia="Calibri" w:hAnsi="Calibri" w:cs="Calibri"/>
+        </w:rPr>
+      </w:pPr>
+      <w:r>
+        <w:rPr>
+          <w:rFonts w:ascii="Calibri" w:eastAsia="Calibri" w:hAnsi="Calibri" w:cs="Calibri"/>
+          <w:lang w:val="en-US"/>
+        </w:rPr>
+        <w:t>O</w:t>
+      </w:r>
+      <w:r>
+        <w:rPr>
+          <w:rFonts w:ascii="Calibri" w:eastAsia="Calibri" w:hAnsi="Calibri" w:cs="Calibri"/>
+        </w:rPr>
+        <w:t xml:space="preserve"> διαχειριστής επιλέγει «Ώρες Λειτουργίας».</w:t>
+      </w:r>
+    </w:p>
+    <w:p>
+      <w:pPr>
+        <w:pStyle w:val="ListParagraph"/>
+        <w:numPr>
+          <w:ilvl w:val="2"/>
+          <w:numId w:val="26"/>
+        </w:numPr>
+        <w:rPr>
+          <w:rFonts w:ascii="Calibri" w:eastAsia="Calibri" w:hAnsi="Calibri" w:cs="Calibri"/>
+        </w:rPr>
+      </w:pPr>
+      <w:r>
+        <w:rPr>
+          <w:rFonts w:ascii="Calibri" w:eastAsia="Calibri" w:hAnsi="Calibri" w:cs="Calibri"/>
+        </w:rPr>
+        <w:t>Το σύστημα εμφανίζει πεδία για επιλογή ημέρες και ώρας.</w:t>
+      </w:r>
+    </w:p>
+    <w:p>
+      <w:pPr>
+        <w:pStyle w:val="ListParagraph"/>
+        <w:numPr>
+          <w:ilvl w:val="2"/>
+          <w:numId w:val="26"/>
+        </w:numPr>
+        <w:rPr>
+          <w:rFonts w:ascii="Calibri" w:eastAsia="Calibri" w:hAnsi="Calibri" w:cs="Calibri"/>
+        </w:rPr>
+      </w:pPr>
+      <w:r>
+        <w:rPr>
+          <w:rFonts w:ascii="Calibri" w:eastAsia="Calibri" w:hAnsi="Calibri" w:cs="Calibri"/>
+        </w:rPr>
+        <w:t>Ο διαχειριστής ενημερώνει το ωράριο του γυμναστηρίου και πατάει «Ενημέρωση».</w:t>
+      </w:r>
+    </w:p>
+    <w:p>
+      <w:pPr>
+        <w:pStyle w:val="ListParagraph"/>
+        <w:numPr>
+          <w:ilvl w:val="2"/>
+          <w:numId w:val="26"/>
+        </w:numPr>
+        <w:rPr>
+          <w:rFonts w:ascii="Calibri" w:eastAsia="Calibri" w:hAnsi="Calibri" w:cs="Calibri"/>
+        </w:rPr>
+      </w:pPr>
+      <w:r>
+        <w:rPr>
+          <w:rFonts w:ascii="Calibri" w:eastAsia="Calibri" w:hAnsi="Calibri" w:cs="Calibri"/>
+        </w:rPr>
+        <w:t>Το σύστημα ενημερώνει το πρόγραμμα και τους χρήστες για το νέο ωράριο.</w:t>
+      </w:r>
+    </w:p>
+    <w:p>
+      <w:pPr>
+        <w:rPr>
+          <w:rFonts w:ascii="Calibri" w:eastAsia="Calibri" w:hAnsi="Calibri" w:cs="Calibri"/>
+          <w:b/>
+          <w:bCs/>
+          <w:color w:val="000000" w:themeColor="text1"/>
+          <w:sz w:val="28"/>
+          <w:szCs w:val="28"/>
+          <w:lang w:val="en-US"/>
+        </w:rPr>
+      </w:pPr>
+      <w:r>
+        <w:rPr>
+          <w:rFonts w:ascii="Calibri" w:eastAsia="Calibri" w:hAnsi="Calibri" w:cs="Calibri"/>
+          <w:b/>
+          <w:bCs/>
+          <w:color w:val="000000" w:themeColor="text1"/>
+          <w:sz w:val="28"/>
+          <w:szCs w:val="28"/>
+        </w:rPr>
+        <w:t xml:space="preserve">Εναλλακτική ροή </w:t>
+      </w:r>
+      <w:r>
+        <w:rPr>
+          <w:rFonts w:ascii="Calibri" w:eastAsia="Calibri" w:hAnsi="Calibri" w:cs="Calibri"/>
+          <w:b/>
+          <w:bCs/>
+          <w:color w:val="000000" w:themeColor="text1"/>
+          <w:sz w:val="28"/>
+          <w:szCs w:val="28"/>
+          <w:lang w:val="en-US"/>
+        </w:rPr>
+        <w:t>4</w:t>
+      </w:r>
+    </w:p>
+    <w:p>
+      <w:pPr>
+        <w:pStyle w:val="ListParagraph"/>
+        <w:numPr>
+          <w:ilvl w:val="2"/>
+          <w:numId w:val="27"/>
+        </w:numPr>
+        <w:rPr>
+          <w:rFonts w:ascii="Calibri" w:eastAsia="Calibri" w:hAnsi="Calibri" w:cs="Calibri"/>
+        </w:rPr>
+      </w:pPr>
+      <w:r>
+        <w:rPr>
+          <w:rFonts w:ascii="Calibri" w:eastAsia="Calibri" w:hAnsi="Calibri" w:cs="Calibri"/>
+        </w:rPr>
+        <w:t>Ο διαχειριστής επιλέγει «Αναφορές».</w:t>
+      </w:r>
+    </w:p>
+    <w:p>
+      <w:pPr>
+        <w:pStyle w:val="ListParagraph"/>
+        <w:numPr>
+          <w:ilvl w:val="2"/>
+          <w:numId w:val="27"/>
+        </w:numPr>
+        <w:rPr>
+          <w:rFonts w:ascii="Calibri" w:eastAsia="Calibri" w:hAnsi="Calibri" w:cs="Calibri"/>
+        </w:rPr>
+      </w:pPr>
+      <w:r>
+        <w:rPr>
+          <w:rFonts w:ascii="Calibri" w:eastAsia="Calibri" w:hAnsi="Calibri" w:cs="Calibri"/>
+        </w:rPr>
+        <w:t>Το σύστημα εμφανίζει μια λίστα από τις αναφορές που έχουν κάνει οι χρήστες.</w:t>
+      </w:r>
+    </w:p>
+    <w:p>
+      <w:pPr>
+        <w:pStyle w:val="ListParagraph"/>
+        <w:numPr>
+          <w:ilvl w:val="2"/>
+          <w:numId w:val="27"/>
+        </w:numPr>
+        <w:rPr>
+          <w:rFonts w:ascii="Calibri" w:eastAsia="Calibri" w:hAnsi="Calibri" w:cs="Calibri"/>
+        </w:rPr>
+      </w:pPr>
+      <w:r>
+        <w:rPr>
+          <w:rFonts w:ascii="Calibri" w:eastAsia="Calibri" w:hAnsi="Calibri" w:cs="Calibri"/>
+        </w:rPr>
+        <w:t>Ο διαχειριστής έχει την δυνατότητα να θέσει ως ολοκληρωμένες, προς ολοκλήρωση και να διαγράψει τις αναφορές.</w:t>
+      </w:r>
+    </w:p>
+    <w:p>
+      <w:pPr>
+        <w:pStyle w:val="ListParagraph"/>
+        <w:numPr>
+          <w:ilvl w:val="2"/>
+          <w:numId w:val="27"/>
+        </w:numPr>
+        <w:rPr>
+          <w:rFonts w:ascii="Calibri" w:eastAsia="Calibri" w:hAnsi="Calibri" w:cs="Calibri"/>
+        </w:rPr>
+      </w:pPr>
+      <w:r>
+        <w:rPr>
+          <w:rFonts w:ascii="Calibri" w:eastAsia="Calibri" w:hAnsi="Calibri" w:cs="Calibri"/>
+        </w:rPr>
+        <w:t>Το σύστημα ενημερώνει αναλόγως και κατατάσσει σε αντίστοιχες λίστες τις αναφορές</w:t>
+      </w:r>
+    </w:p>
+    <w:p>
+      <w:pPr>
+        <w:rPr>
+          <w:rFonts w:ascii="Calibri" w:eastAsia="Calibri" w:hAnsi="Calibri" w:cs="Calibri"/>
+          <w:color w:val="000000" w:themeColor="text1"/>
+          <w:sz w:val="24"/>
+          <w:szCs w:val="24"/>
+        </w:rPr>
+      </w:pPr>
+    </w:p>
+    <w:p>
+      <w:pPr>
+        <w:rPr>
+          <w:rFonts w:ascii="Calibri" w:eastAsia="Calibri" w:hAnsi="Calibri" w:cs="Calibri"/>
+        </w:rPr>
+      </w:pPr>
+      <w:r>
+        <w:rPr>
+          <w:rFonts w:ascii="Calibri" w:eastAsia="Calibri" w:hAnsi="Calibri" w:cs="Calibri"/>
+          <w:color w:val="000000" w:themeColor="text1"/>
+          <w:sz w:val="36"/>
+          <w:szCs w:val="36"/>
+          <w:u w:val="single"/>
+        </w:rPr>
+        <w:lastRenderedPageBreak/>
         <w:t xml:space="preserve">Περίπτωση Χρήσης </w:t>
       </w:r>
       <w:r>
@@ -1417,7 +2638,7 @@
           <w:u w:val="single"/>
           <w:lang w:val="en-US"/>
         </w:rPr>
-        <w:t>3</w:t>
+        <w:t>5</w:t>
       </w:r>
       <w:r>
         <w:rPr>
@@ -1427,7 +2648,7 @@
           <w:szCs w:val="36"/>
           <w:u w:val="single"/>
         </w:rPr>
-        <w:t>: Ανέβασμα βαθμών</w:t>
+        <w:t>: Προφίλ</w:t>
       </w:r>
     </w:p>
     <w:p>
@@ -1452,268 +2673,131 @@
     </w:p>
     <w:p>
       <w:pPr>
-        <w:pStyle w:val="a3"/>
-        <w:numPr>
-          <w:ilvl w:val="0"/>
-          <w:numId w:val="20"/>
-        </w:numPr>
-        <w:rPr>
-          <w:rFonts w:ascii="Calibri" w:eastAsia="Calibri" w:hAnsi="Calibri" w:cs="Calibri"/>
-          <w:color w:val="000000" w:themeColor="text1"/>
-        </w:rPr>
-      </w:pPr>
-      <w:r>
-        <w:rPr>
-          <w:rFonts w:ascii="Calibri" w:eastAsia="Calibri" w:hAnsi="Calibri" w:cs="Calibri"/>
-          <w:color w:val="000000" w:themeColor="text1"/>
-        </w:rPr>
-        <w:t>Ο εργαζόμενος βλέπει την αρχική οθόνη.</w:t>
-      </w:r>
-    </w:p>
-    <w:p>
-      <w:pPr>
-        <w:pStyle w:val="a3"/>
-        <w:numPr>
-          <w:ilvl w:val="0"/>
-          <w:numId w:val="20"/>
-        </w:numPr>
-        <w:rPr>
-          <w:rFonts w:ascii="Calibri" w:eastAsia="Calibri" w:hAnsi="Calibri" w:cs="Calibri"/>
-          <w:color w:val="000000" w:themeColor="text1"/>
-        </w:rPr>
-      </w:pPr>
-      <w:r>
-        <w:rPr>
-          <w:rFonts w:ascii="Calibri" w:eastAsia="Calibri" w:hAnsi="Calibri" w:cs="Calibri"/>
-          <w:color w:val="000000" w:themeColor="text1"/>
-        </w:rPr>
-        <w:t>Ο εργαζόμενος πατάει το κουμπί «Ειδικές Λειτουργίες»</w:t>
-      </w:r>
-    </w:p>
-    <w:p>
-      <w:pPr>
-        <w:pStyle w:val="a3"/>
-        <w:numPr>
-          <w:ilvl w:val="0"/>
-          <w:numId w:val="20"/>
-        </w:numPr>
-        <w:rPr>
-          <w:rFonts w:ascii="Calibri" w:eastAsia="Calibri" w:hAnsi="Calibri" w:cs="Calibri"/>
-          <w:color w:val="000000" w:themeColor="text1"/>
-        </w:rPr>
-      </w:pPr>
-      <w:r>
-        <w:rPr>
-          <w:rFonts w:ascii="Calibri" w:eastAsia="Calibri" w:hAnsi="Calibri" w:cs="Calibri"/>
-          <w:color w:val="000000" w:themeColor="text1"/>
-        </w:rPr>
-        <w:t>Το σύστημα εμφανίζει οθόνη με τις λειτουργίες του εργαζόμενου.</w:t>
-      </w:r>
-    </w:p>
-    <w:p>
-      <w:pPr>
-        <w:pStyle w:val="a3"/>
-        <w:numPr>
-          <w:ilvl w:val="0"/>
-          <w:numId w:val="20"/>
-        </w:numPr>
-        <w:rPr>
-          <w:rFonts w:ascii="Calibri" w:eastAsia="Calibri" w:hAnsi="Calibri" w:cs="Calibri"/>
-          <w:color w:val="000000" w:themeColor="text1"/>
-        </w:rPr>
-      </w:pPr>
-      <w:r>
-        <w:rPr>
-          <w:rFonts w:ascii="Calibri" w:eastAsia="Calibri" w:hAnsi="Calibri" w:cs="Calibri"/>
-          <w:color w:val="000000" w:themeColor="text1"/>
-        </w:rPr>
-        <w:t>Ο εργαζόμενος πατάει το κουμπί «Ανέβασμα βαθμών».</w:t>
-      </w:r>
-    </w:p>
-    <w:p>
-      <w:pPr>
-        <w:pStyle w:val="a3"/>
-        <w:numPr>
-          <w:ilvl w:val="0"/>
-          <w:numId w:val="20"/>
-        </w:numPr>
-        <w:rPr>
-          <w:rFonts w:ascii="Calibri" w:eastAsia="Calibri" w:hAnsi="Calibri" w:cs="Calibri"/>
-          <w:color w:val="000000" w:themeColor="text1"/>
-        </w:rPr>
-      </w:pPr>
-      <w:r>
-        <w:rPr>
-          <w:rFonts w:ascii="Calibri" w:eastAsia="Calibri" w:hAnsi="Calibri" w:cs="Calibri"/>
-          <w:color w:val="000000" w:themeColor="text1"/>
-        </w:rPr>
-        <w:t>Το σύστημα επιστρέφει το σύνολο τον προπονήσεων που έχουν γίνει με ημέρα και ώρα που έχουν συμβεί.</w:t>
-      </w:r>
-    </w:p>
-    <w:p>
-      <w:pPr>
-        <w:pStyle w:val="a3"/>
-        <w:numPr>
-          <w:ilvl w:val="0"/>
-          <w:numId w:val="20"/>
-        </w:numPr>
-        <w:rPr>
-          <w:rFonts w:ascii="Calibri" w:eastAsia="Calibri" w:hAnsi="Calibri" w:cs="Calibri"/>
-          <w:color w:val="000000" w:themeColor="text1"/>
-        </w:rPr>
-      </w:pPr>
-      <w:r>
-        <w:rPr>
-          <w:rFonts w:ascii="Calibri" w:eastAsia="Calibri" w:hAnsi="Calibri" w:cs="Calibri"/>
-          <w:color w:val="000000" w:themeColor="text1"/>
-        </w:rPr>
-        <w:t>Ο εργαζόμενος επιλέγει μία από τις προπονήσεις.</w:t>
-      </w:r>
-    </w:p>
-    <w:p>
-      <w:pPr>
-        <w:pStyle w:val="a3"/>
-        <w:numPr>
-          <w:ilvl w:val="0"/>
-          <w:numId w:val="20"/>
-        </w:numPr>
-        <w:rPr>
-          <w:rFonts w:ascii="Calibri" w:eastAsia="Calibri" w:hAnsi="Calibri" w:cs="Calibri"/>
-          <w:color w:val="000000" w:themeColor="text1"/>
-        </w:rPr>
-      </w:pPr>
-      <w:r>
-        <w:rPr>
-          <w:rFonts w:ascii="Calibri" w:eastAsia="Calibri" w:hAnsi="Calibri" w:cs="Calibri"/>
-          <w:color w:val="000000" w:themeColor="text1"/>
-        </w:rPr>
-        <w:t>Το σύστημα επιστρέφει το σύνολο τον ασκούμενων που βρίσκονταν στην συγκεκριμένη προπόνηση και ένα πεδίο εισαγωγής βαθμού για κάθε χρήστη.</w:t>
-      </w:r>
-    </w:p>
-    <w:p>
-      <w:pPr>
-        <w:pStyle w:val="a3"/>
-        <w:numPr>
-          <w:ilvl w:val="0"/>
-          <w:numId w:val="20"/>
-        </w:numPr>
-        <w:rPr>
-          <w:rFonts w:ascii="Calibri" w:eastAsia="Calibri" w:hAnsi="Calibri" w:cs="Calibri"/>
-          <w:color w:val="000000" w:themeColor="text1"/>
-        </w:rPr>
-      </w:pPr>
-      <w:r>
-        <w:rPr>
-          <w:rFonts w:ascii="Calibri" w:eastAsia="Calibri" w:hAnsi="Calibri" w:cs="Calibri"/>
-          <w:color w:val="000000" w:themeColor="text1"/>
-        </w:rPr>
-        <w:t>Ο εργαζόμενος επιλέγει έναν από τους ασκούμενους.</w:t>
-      </w:r>
-    </w:p>
-    <w:p>
-      <w:pPr>
-        <w:pStyle w:val="a3"/>
-        <w:numPr>
-          <w:ilvl w:val="0"/>
-          <w:numId w:val="20"/>
-        </w:numPr>
-        <w:rPr>
-          <w:rFonts w:ascii="Calibri" w:eastAsia="Calibri" w:hAnsi="Calibri" w:cs="Calibri"/>
-          <w:color w:val="000000" w:themeColor="text1"/>
-        </w:rPr>
-      </w:pPr>
-      <w:r>
-        <w:rPr>
-          <w:rFonts w:ascii="Calibri" w:eastAsia="Calibri" w:hAnsi="Calibri" w:cs="Calibri"/>
-          <w:color w:val="000000" w:themeColor="text1"/>
-        </w:rPr>
-        <w:t>Το σύστημα εμφανίζει το σύνολο τον προπονήσεων που έχουν παρακολουθήσει, τον μέσο όρο των βαθμών τους ως εκείνη την στιγμή και το πεδίο εισαγωγής βαθμού.</w:t>
-      </w:r>
-    </w:p>
-    <w:p>
-      <w:pPr>
-        <w:pStyle w:val="a3"/>
-        <w:numPr>
-          <w:ilvl w:val="0"/>
-          <w:numId w:val="20"/>
-        </w:numPr>
-        <w:rPr>
-          <w:rFonts w:ascii="Calibri" w:eastAsia="Calibri" w:hAnsi="Calibri" w:cs="Calibri"/>
-          <w:color w:val="000000" w:themeColor="text1"/>
-        </w:rPr>
-      </w:pPr>
-      <w:r>
-        <w:rPr>
-          <w:rFonts w:ascii="Calibri" w:eastAsia="Calibri" w:hAnsi="Calibri" w:cs="Calibri"/>
-          <w:color w:val="000000" w:themeColor="text1"/>
-        </w:rPr>
-        <w:t>Ο εργαζόμενος πληκτρολογεί τον βαθμό στο πεδίο και πατάει το κουμπί «Ανέβασμα».</w:t>
-      </w:r>
-    </w:p>
-    <w:p>
-      <w:pPr>
-        <w:pStyle w:val="a3"/>
-        <w:numPr>
-          <w:ilvl w:val="0"/>
-          <w:numId w:val="20"/>
-        </w:numPr>
-        <w:rPr>
-          <w:rFonts w:ascii="Calibri" w:eastAsia="Calibri" w:hAnsi="Calibri" w:cs="Calibri"/>
-          <w:color w:val="000000" w:themeColor="text1"/>
-        </w:rPr>
-      </w:pPr>
-      <w:r>
-        <w:rPr>
-          <w:rFonts w:ascii="Calibri" w:eastAsia="Calibri" w:hAnsi="Calibri" w:cs="Calibri"/>
-          <w:color w:val="000000" w:themeColor="text1"/>
-        </w:rPr>
-        <w:t>Το σύστημα ενημερώνει τα στοιχεία αυξάνοντας τις προπονήσεις, αλλάζοντας τον μέσο όρο και κλειδώνοντας το πεδίο για εκείνη την προπόνηση.</w:t>
-      </w:r>
-    </w:p>
-    <w:p>
-      <w:pPr>
-        <w:pStyle w:val="a3"/>
-        <w:numPr>
-          <w:ilvl w:val="0"/>
-          <w:numId w:val="20"/>
-        </w:numPr>
-        <w:rPr>
-          <w:rFonts w:ascii="Calibri" w:eastAsia="Calibri" w:hAnsi="Calibri" w:cs="Calibri"/>
-          <w:color w:val="000000" w:themeColor="text1"/>
-        </w:rPr>
-      </w:pPr>
-      <w:r>
-        <w:rPr>
-          <w:rFonts w:ascii="Calibri" w:eastAsia="Calibri" w:hAnsi="Calibri" w:cs="Calibri"/>
-          <w:color w:val="000000" w:themeColor="text1"/>
-        </w:rPr>
-        <w:t>Επανάληψη των βημάτων 6-9.</w:t>
-      </w:r>
-    </w:p>
-    <w:p>
-      <w:pPr>
-        <w:pStyle w:val="a3"/>
-        <w:numPr>
-          <w:ilvl w:val="0"/>
-          <w:numId w:val="20"/>
-        </w:numPr>
-        <w:rPr>
-          <w:rFonts w:ascii="Calibri" w:eastAsia="Calibri" w:hAnsi="Calibri" w:cs="Calibri"/>
-          <w:color w:val="000000" w:themeColor="text1"/>
-        </w:rPr>
-      </w:pPr>
-      <w:r>
-        <w:rPr>
-          <w:rFonts w:ascii="Calibri" w:eastAsia="Calibri" w:hAnsi="Calibri" w:cs="Calibri"/>
-          <w:color w:val="000000" w:themeColor="text1"/>
-        </w:rPr>
-        <w:t>Ο εργαζόμενος πατάει το κουμπί «Αρχική» και επιστρέφει στην αρχική του οθόνη.</w:t>
-      </w:r>
-    </w:p>
-    <w:p>
-      <w:pPr>
-        <w:rPr>
-          <w:rFonts w:ascii="Calibri" w:eastAsia="Calibri" w:hAnsi="Calibri" w:cs="Calibri"/>
+        <w:pStyle w:val="ListParagraph"/>
+        <w:numPr>
+          <w:ilvl w:val="0"/>
+          <w:numId w:val="18"/>
+        </w:numPr>
+        <w:rPr>
+          <w:rFonts w:ascii="Calibri" w:eastAsia="Calibri" w:hAnsi="Calibri" w:cs="Calibri"/>
+          <w:color w:val="000000" w:themeColor="text1"/>
+        </w:rPr>
+      </w:pPr>
+      <w:r>
+        <w:rPr>
+          <w:rFonts w:ascii="Calibri" w:eastAsia="Calibri" w:hAnsi="Calibri" w:cs="Calibri"/>
+          <w:color w:val="000000" w:themeColor="text1"/>
+        </w:rPr>
+        <w:t>Ο χρήστης από την αρχική οθόνη πατάει το κουμπί του «Προφίλ»</w:t>
+      </w:r>
+    </w:p>
+    <w:p>
+      <w:pPr>
+        <w:pStyle w:val="ListParagraph"/>
+        <w:numPr>
+          <w:ilvl w:val="0"/>
+          <w:numId w:val="18"/>
+        </w:numPr>
+        <w:rPr>
+          <w:rFonts w:ascii="Calibri" w:eastAsia="Calibri" w:hAnsi="Calibri" w:cs="Calibri"/>
+          <w:color w:val="000000" w:themeColor="text1"/>
+        </w:rPr>
+      </w:pPr>
+      <w:r>
+        <w:rPr>
+          <w:rFonts w:ascii="Calibri" w:eastAsia="Calibri" w:hAnsi="Calibri" w:cs="Calibri"/>
+          <w:color w:val="000000" w:themeColor="text1"/>
+        </w:rPr>
+        <w:t>Το σύστημα του εμφανίζει στην οθόνη τα στατιστικά του χρήστη και τα κουμπιά «Διαχείριση Προφίλ», «Αναφορά Προβλήματος».</w:t>
+      </w:r>
+    </w:p>
+    <w:p>
+      <w:pPr>
+        <w:pStyle w:val="ListParagraph"/>
+        <w:numPr>
+          <w:ilvl w:val="0"/>
+          <w:numId w:val="18"/>
+        </w:numPr>
+        <w:rPr>
+          <w:rFonts w:ascii="Calibri" w:eastAsia="Calibri" w:hAnsi="Calibri" w:cs="Calibri"/>
+          <w:color w:val="000000" w:themeColor="text1"/>
+        </w:rPr>
+      </w:pPr>
+      <w:r>
+        <w:rPr>
+          <w:rFonts w:ascii="Calibri" w:eastAsia="Calibri" w:hAnsi="Calibri" w:cs="Calibri"/>
+          <w:color w:val="000000" w:themeColor="text1"/>
+        </w:rPr>
+        <w:t>Ο χρήστης επιλέγει το κουμπί «Διαχείριση Προφίλ».</w:t>
+      </w:r>
+    </w:p>
+    <w:p>
+      <w:pPr>
+        <w:pStyle w:val="ListParagraph"/>
+        <w:numPr>
+          <w:ilvl w:val="0"/>
+          <w:numId w:val="18"/>
+        </w:numPr>
+        <w:rPr>
+          <w:rFonts w:ascii="Calibri" w:eastAsia="Calibri" w:hAnsi="Calibri" w:cs="Calibri"/>
+          <w:color w:val="000000" w:themeColor="text1"/>
+        </w:rPr>
+      </w:pPr>
+      <w:r>
+        <w:rPr>
+          <w:rFonts w:ascii="Calibri" w:eastAsia="Calibri" w:hAnsi="Calibri" w:cs="Calibri"/>
+          <w:color w:val="000000" w:themeColor="text1"/>
+        </w:rPr>
+        <w:t>Το σύστημα του εμφανίζει τα πεδία με τα στοιχεία του χρήστη και την δυνατότητα αλλαγής τους.</w:t>
+      </w:r>
+    </w:p>
+    <w:p>
+      <w:pPr>
+        <w:pStyle w:val="ListParagraph"/>
+        <w:numPr>
+          <w:ilvl w:val="0"/>
+          <w:numId w:val="18"/>
+        </w:numPr>
+        <w:rPr>
+          <w:rFonts w:ascii="Calibri" w:eastAsia="Calibri" w:hAnsi="Calibri" w:cs="Calibri"/>
+          <w:color w:val="000000" w:themeColor="text1"/>
+        </w:rPr>
+      </w:pPr>
+      <w:r>
+        <w:rPr>
+          <w:rFonts w:ascii="Calibri" w:eastAsia="Calibri" w:hAnsi="Calibri" w:cs="Calibri"/>
+          <w:color w:val="000000" w:themeColor="text1"/>
+        </w:rPr>
+        <w:t>Ο χρήστης μπορεί να αλλάξει ένα, κάποια ή όλα τα στοιχεία του, ολοκληρώνει πατώντας το πλήκτρο «Αποθήκευση».</w:t>
+      </w:r>
+    </w:p>
+    <w:p>
+      <w:pPr>
+        <w:pStyle w:val="ListParagraph"/>
+        <w:numPr>
+          <w:ilvl w:val="0"/>
+          <w:numId w:val="18"/>
+        </w:numPr>
+        <w:rPr>
+          <w:rFonts w:ascii="Calibri" w:eastAsia="Calibri" w:hAnsi="Calibri" w:cs="Calibri"/>
+          <w:color w:val="000000" w:themeColor="text1"/>
+        </w:rPr>
+      </w:pPr>
+      <w:r>
+        <w:rPr>
+          <w:rFonts w:ascii="Calibri" w:eastAsia="Calibri" w:hAnsi="Calibri" w:cs="Calibri"/>
+          <w:color w:val="000000" w:themeColor="text1"/>
+        </w:rPr>
+        <w:t>Το σύστημα ενημερώνει τα στοιχεία του χρήστη και επιστρέφει στην αρχική οθόνη του προφίλ.</w:t>
+      </w:r>
+    </w:p>
+    <w:p>
+      <w:pPr>
+        <w:rPr>
+          <w:rFonts w:ascii="Calibri" w:eastAsia="Calibri" w:hAnsi="Calibri" w:cs="Calibri"/>
+          <w:color w:val="000000" w:themeColor="text1"/>
+          <w:sz w:val="24"/>
+          <w:szCs w:val="24"/>
         </w:rPr>
       </w:pPr>
       <w:r>
@@ -1725,994 +2809,12 @@
           <w:sz w:val="28"/>
           <w:szCs w:val="28"/>
         </w:rPr>
-        <w:t>Εναλλακτική ροή 1</w:t>
-      </w:r>
-    </w:p>
-    <w:p>
-      <w:pPr>
-        <w:pStyle w:val="a3"/>
-        <w:numPr>
-          <w:ilvl w:val="2"/>
-          <w:numId w:val="22"/>
-        </w:numPr>
-        <w:rPr>
-          <w:rFonts w:ascii="Calibri" w:eastAsia="Calibri" w:hAnsi="Calibri" w:cs="Calibri"/>
-          <w:sz w:val="20"/>
-          <w:szCs w:val="20"/>
-        </w:rPr>
-      </w:pPr>
-      <w:r>
-        <w:rPr>
-          <w:sz w:val="20"/>
-          <w:szCs w:val="20"/>
-        </w:rPr>
-        <w:t>Ο εργαζόμενος περνάει τους βαθμούς στα πεδία χωρίς να επιλέξει ασκούμενο.</w:t>
-      </w:r>
-    </w:p>
-    <w:p>
-      <w:pPr>
-        <w:pStyle w:val="a3"/>
-        <w:numPr>
-          <w:ilvl w:val="2"/>
-          <w:numId w:val="22"/>
-        </w:numPr>
-        <w:rPr>
-          <w:rFonts w:ascii="Calibri" w:eastAsia="Calibri" w:hAnsi="Calibri" w:cs="Calibri"/>
-          <w:sz w:val="20"/>
-          <w:szCs w:val="20"/>
-        </w:rPr>
-      </w:pPr>
-      <w:r>
-        <w:rPr>
-          <w:rFonts w:ascii="Calibri" w:eastAsia="Calibri" w:hAnsi="Calibri" w:cs="Calibri"/>
-          <w:color w:val="000000" w:themeColor="text1"/>
-        </w:rPr>
-        <w:t>Ο εργαζόμενος πατάει το κουμπί «Αρχική» και επιστρέφει στην αρχική του οθόνη.</w:t>
-      </w:r>
-    </w:p>
-    <w:p>
-      <w:pPr>
-        <w:rPr>
-          <w:rFonts w:ascii="Calibri" w:eastAsia="Calibri" w:hAnsi="Calibri" w:cs="Calibri"/>
-        </w:rPr>
-      </w:pPr>
-      <w:r>
-        <w:rPr>
-          <w:rFonts w:ascii="Calibri" w:eastAsia="Calibri" w:hAnsi="Calibri" w:cs="Calibri"/>
-          <w:color w:val="000000" w:themeColor="text1"/>
-          <w:sz w:val="36"/>
-          <w:szCs w:val="36"/>
-          <w:u w:val="single"/>
-        </w:rPr>
-        <w:t xml:space="preserve">Περίπτωση Χρήσης </w:t>
-      </w:r>
-      <w:r>
-        <w:rPr>
-          <w:rFonts w:ascii="Calibri" w:eastAsia="Calibri" w:hAnsi="Calibri" w:cs="Calibri"/>
-          <w:color w:val="000000" w:themeColor="text1"/>
-          <w:sz w:val="36"/>
-          <w:szCs w:val="36"/>
-          <w:u w:val="single"/>
-          <w:lang w:val="en-US"/>
-        </w:rPr>
-        <w:t>4</w:t>
-      </w:r>
-      <w:r>
-        <w:rPr>
-          <w:rFonts w:ascii="Calibri" w:eastAsia="Calibri" w:hAnsi="Calibri" w:cs="Calibri"/>
-          <w:color w:val="000000" w:themeColor="text1"/>
-          <w:sz w:val="36"/>
-          <w:szCs w:val="36"/>
-          <w:u w:val="single"/>
-        </w:rPr>
-        <w:t>: Διαχείριση Γυμναστηρίου</w:t>
-      </w:r>
-    </w:p>
-    <w:p>
-      <w:pPr>
-        <w:rPr>
-          <w:rFonts w:ascii="Calibri" w:eastAsia="Calibri" w:hAnsi="Calibri" w:cs="Calibri"/>
-          <w:sz w:val="36"/>
-          <w:szCs w:val="36"/>
-        </w:rPr>
-      </w:pPr>
-      <w:r>
-        <w:rPr>
-          <w:rFonts w:ascii="Calibri" w:eastAsia="Calibri" w:hAnsi="Calibri" w:cs="Calibri"/>
-          <w:b/>
-          <w:bCs/>
-          <w:color w:val="000000" w:themeColor="text1"/>
-          <w:sz w:val="28"/>
-          <w:szCs w:val="28"/>
-        </w:rPr>
-        <w:t>Βασική ροή</w:t>
-      </w:r>
-    </w:p>
-    <w:p>
-      <w:pPr>
-        <w:pStyle w:val="a3"/>
-        <w:numPr>
-          <w:ilvl w:val="0"/>
-          <w:numId w:val="19"/>
-        </w:numPr>
-        <w:rPr>
-          <w:rFonts w:ascii="Calibri" w:eastAsia="Calibri" w:hAnsi="Calibri" w:cs="Calibri"/>
-          <w:color w:val="000000" w:themeColor="text1"/>
-        </w:rPr>
-      </w:pPr>
-      <w:r>
-        <w:rPr>
-          <w:rFonts w:ascii="Calibri" w:eastAsia="Calibri" w:hAnsi="Calibri" w:cs="Calibri"/>
-          <w:color w:val="000000" w:themeColor="text1"/>
-        </w:rPr>
-        <w:t>O διαχειριστής βλέπει την αρχική οθόνη διαχείρισης όπου έχει 3 επιλογές: «Διαχείριση Προπονήσεων», «Διαχείριση Γυμναστηρίων», «Αναφορές».</w:t>
-      </w:r>
-    </w:p>
-    <w:p>
-      <w:pPr>
-        <w:pStyle w:val="a3"/>
-        <w:numPr>
-          <w:ilvl w:val="0"/>
-          <w:numId w:val="19"/>
-        </w:numPr>
-        <w:rPr>
-          <w:rFonts w:ascii="Calibri" w:eastAsia="Calibri" w:hAnsi="Calibri" w:cs="Calibri"/>
-          <w:color w:val="000000" w:themeColor="text1"/>
-        </w:rPr>
-      </w:pPr>
-      <w:r>
-        <w:rPr>
-          <w:rFonts w:ascii="Calibri" w:eastAsia="Calibri" w:hAnsi="Calibri" w:cs="Calibri"/>
-          <w:color w:val="000000" w:themeColor="text1"/>
-        </w:rPr>
-        <w:t>Ο διαχειριστής επιλέγει «Διαχείριση Προπονήσεων».</w:t>
-      </w:r>
-    </w:p>
-    <w:p>
-      <w:pPr>
-        <w:pStyle w:val="a3"/>
-        <w:numPr>
-          <w:ilvl w:val="0"/>
-          <w:numId w:val="19"/>
-        </w:numPr>
-        <w:rPr>
-          <w:rFonts w:ascii="Calibri" w:eastAsia="Calibri" w:hAnsi="Calibri" w:cs="Calibri"/>
-          <w:color w:val="000000" w:themeColor="text1"/>
-        </w:rPr>
-      </w:pPr>
-      <w:r>
-        <w:rPr>
-          <w:rFonts w:ascii="Calibri" w:eastAsia="Calibri" w:hAnsi="Calibri" w:cs="Calibri"/>
-          <w:color w:val="000000" w:themeColor="text1"/>
-        </w:rPr>
-        <w:lastRenderedPageBreak/>
-        <w:t>Το σύστημα εμφανίζει ένα ημερολόγιο με την δυνατότητα επιλογής ημέρας.</w:t>
-      </w:r>
-    </w:p>
-    <w:p>
-      <w:pPr>
-        <w:pStyle w:val="a3"/>
-        <w:numPr>
-          <w:ilvl w:val="0"/>
-          <w:numId w:val="19"/>
-        </w:numPr>
-        <w:rPr>
-          <w:rFonts w:ascii="Calibri" w:eastAsia="Calibri" w:hAnsi="Calibri" w:cs="Calibri"/>
-          <w:color w:val="000000" w:themeColor="text1"/>
-        </w:rPr>
-      </w:pPr>
-      <w:r>
-        <w:rPr>
-          <w:rFonts w:ascii="Calibri" w:eastAsia="Calibri" w:hAnsi="Calibri" w:cs="Calibri"/>
-          <w:color w:val="000000" w:themeColor="text1"/>
-        </w:rPr>
-        <w:t>Ο διαχειριστής επιλέγει μια ημερομηνία.</w:t>
-      </w:r>
-    </w:p>
-    <w:p>
-      <w:pPr>
-        <w:pStyle w:val="a3"/>
-        <w:numPr>
-          <w:ilvl w:val="0"/>
-          <w:numId w:val="19"/>
-        </w:numPr>
-        <w:rPr>
-          <w:rFonts w:ascii="Calibri" w:eastAsia="Calibri" w:hAnsi="Calibri" w:cs="Calibri"/>
-          <w:color w:val="000000" w:themeColor="text1"/>
-        </w:rPr>
-      </w:pPr>
-      <w:r>
-        <w:rPr>
-          <w:rFonts w:ascii="Calibri" w:eastAsia="Calibri" w:hAnsi="Calibri" w:cs="Calibri"/>
-          <w:color w:val="000000" w:themeColor="text1"/>
-        </w:rPr>
-        <w:t>Το σύστημα εμφανίζει υπάρχων προπονήσεις και την επιλογή «Προσθήκη προπόνησης».</w:t>
-      </w:r>
-    </w:p>
-    <w:p>
-      <w:pPr>
-        <w:pStyle w:val="a3"/>
-        <w:numPr>
-          <w:ilvl w:val="0"/>
-          <w:numId w:val="19"/>
-        </w:numPr>
-        <w:rPr>
-          <w:rFonts w:ascii="Calibri" w:eastAsia="Calibri" w:hAnsi="Calibri" w:cs="Calibri"/>
-          <w:color w:val="000000" w:themeColor="text1"/>
-        </w:rPr>
-      </w:pPr>
-      <w:r>
-        <w:rPr>
-          <w:rFonts w:ascii="Calibri" w:eastAsia="Calibri" w:hAnsi="Calibri" w:cs="Calibri"/>
-          <w:color w:val="000000" w:themeColor="text1"/>
-        </w:rPr>
-        <w:t>Ο διαχειριστής επιλέγει μία προπόνηση.</w:t>
-      </w:r>
-    </w:p>
-    <w:p>
-      <w:pPr>
-        <w:pStyle w:val="a3"/>
-        <w:numPr>
-          <w:ilvl w:val="0"/>
-          <w:numId w:val="19"/>
-        </w:numPr>
-        <w:rPr>
-          <w:rFonts w:ascii="Calibri" w:eastAsia="Calibri" w:hAnsi="Calibri" w:cs="Calibri"/>
-          <w:color w:val="000000" w:themeColor="text1"/>
-        </w:rPr>
-      </w:pPr>
-      <w:r>
-        <w:rPr>
-          <w:rFonts w:ascii="Calibri" w:eastAsia="Calibri" w:hAnsi="Calibri" w:cs="Calibri"/>
-          <w:color w:val="000000" w:themeColor="text1"/>
-        </w:rPr>
-        <w:t xml:space="preserve"> Το σύστημα εμφανίζει τις επιλογές «Επεξεργασία» και «Ακύρωση»</w:t>
-      </w:r>
-    </w:p>
-    <w:p>
-      <w:pPr>
-        <w:pStyle w:val="a3"/>
-        <w:numPr>
-          <w:ilvl w:val="0"/>
-          <w:numId w:val="19"/>
-        </w:numPr>
-        <w:rPr>
-          <w:rFonts w:ascii="Calibri" w:eastAsia="Calibri" w:hAnsi="Calibri" w:cs="Calibri"/>
-          <w:color w:val="000000" w:themeColor="text1"/>
-        </w:rPr>
-      </w:pPr>
-      <w:r>
-        <w:rPr>
-          <w:rFonts w:ascii="Calibri" w:eastAsia="Calibri" w:hAnsi="Calibri" w:cs="Calibri"/>
-          <w:color w:val="000000" w:themeColor="text1"/>
-        </w:rPr>
-        <w:t>Ο διαχειριστής επιλέγει «Επεξεργασία».</w:t>
-      </w:r>
-    </w:p>
-    <w:p>
-      <w:pPr>
-        <w:pStyle w:val="a3"/>
-        <w:numPr>
-          <w:ilvl w:val="0"/>
-          <w:numId w:val="19"/>
-        </w:numPr>
-        <w:rPr>
-          <w:rFonts w:ascii="Calibri" w:eastAsia="Calibri" w:hAnsi="Calibri" w:cs="Calibri"/>
-          <w:color w:val="000000" w:themeColor="text1"/>
-        </w:rPr>
-      </w:pPr>
-      <w:r>
-        <w:rPr>
-          <w:rFonts w:ascii="Calibri" w:eastAsia="Calibri" w:hAnsi="Calibri" w:cs="Calibri"/>
-          <w:color w:val="000000" w:themeColor="text1"/>
-        </w:rPr>
-        <w:t>Το σύστημα εμφανίζει πεδία για την αλλαγή ώρας, χωρητικότητας τμήματος.</w:t>
-      </w:r>
-    </w:p>
-    <w:p>
-      <w:pPr>
-        <w:pStyle w:val="a3"/>
-        <w:numPr>
-          <w:ilvl w:val="0"/>
-          <w:numId w:val="19"/>
-        </w:numPr>
-        <w:rPr>
-          <w:rFonts w:ascii="Calibri" w:eastAsia="Calibri" w:hAnsi="Calibri" w:cs="Calibri"/>
-          <w:color w:val="000000" w:themeColor="text1"/>
-        </w:rPr>
-      </w:pPr>
-      <w:r>
-        <w:rPr>
-          <w:rFonts w:ascii="Calibri" w:eastAsia="Calibri" w:hAnsi="Calibri" w:cs="Calibri"/>
-          <w:color w:val="000000" w:themeColor="text1"/>
-        </w:rPr>
-        <w:t>Ο διαχειριστής με οποιαδήποτε αλλαγή πατάει «Αποθήκευση».</w:t>
-      </w:r>
-    </w:p>
-    <w:p>
-      <w:pPr>
-        <w:pStyle w:val="a3"/>
-        <w:numPr>
-          <w:ilvl w:val="0"/>
-          <w:numId w:val="19"/>
-        </w:numPr>
-        <w:rPr>
-          <w:rFonts w:ascii="Calibri" w:eastAsia="Calibri" w:hAnsi="Calibri" w:cs="Calibri"/>
-          <w:color w:val="000000" w:themeColor="text1"/>
-        </w:rPr>
-      </w:pPr>
-      <w:r>
-        <w:rPr>
-          <w:rFonts w:ascii="Calibri" w:eastAsia="Calibri" w:hAnsi="Calibri" w:cs="Calibri"/>
-          <w:color w:val="000000" w:themeColor="text1"/>
-        </w:rPr>
-        <w:t>Το σύστημα ενημερώνει τα στοιχεία της προπόνησης και αποστέλλει ενημέρωση σε τυχόν ήδη εγγεγραμμένους χρήστες στην προπόνηση.</w:t>
-      </w:r>
-    </w:p>
-    <w:p>
-      <w:pPr>
-        <w:rPr>
-          <w:rFonts w:ascii="Calibri" w:eastAsia="Calibri" w:hAnsi="Calibri" w:cs="Calibri"/>
-        </w:rPr>
-      </w:pPr>
-      <w:r>
-        <w:rPr>
-          <w:rFonts w:ascii="Calibri" w:eastAsia="Calibri" w:hAnsi="Calibri" w:cs="Calibri"/>
-          <w:b/>
-          <w:bCs/>
-          <w:color w:val="000000" w:themeColor="text1"/>
-          <w:sz w:val="28"/>
-          <w:szCs w:val="28"/>
-        </w:rPr>
-        <w:t>Εναλλακτική ροή 1</w:t>
-      </w:r>
-    </w:p>
-    <w:p>
-      <w:pPr>
-        <w:pStyle w:val="a3"/>
-        <w:numPr>
-          <w:ilvl w:val="2"/>
-          <w:numId w:val="24"/>
-        </w:numPr>
-        <w:rPr>
-          <w:rFonts w:ascii="Calibri" w:eastAsia="Calibri" w:hAnsi="Calibri" w:cs="Calibri"/>
-          <w:color w:val="000000" w:themeColor="text1"/>
-        </w:rPr>
-      </w:pPr>
-      <w:r>
-        <w:rPr>
-          <w:rFonts w:ascii="Calibri" w:eastAsia="Calibri" w:hAnsi="Calibri" w:cs="Calibri"/>
-          <w:color w:val="000000" w:themeColor="text1"/>
-        </w:rPr>
-        <w:t>Ο διαχειριστής επιλέγει «Ακύρωση».</w:t>
-      </w:r>
-    </w:p>
-    <w:p>
-      <w:pPr>
-        <w:pStyle w:val="a3"/>
-        <w:numPr>
-          <w:ilvl w:val="2"/>
-          <w:numId w:val="24"/>
-        </w:numPr>
-        <w:rPr>
-          <w:rFonts w:ascii="Calibri" w:eastAsia="Calibri" w:hAnsi="Calibri" w:cs="Calibri"/>
-          <w:color w:val="000000" w:themeColor="text1"/>
-          <w:sz w:val="24"/>
-          <w:szCs w:val="24"/>
-        </w:rPr>
-      </w:pPr>
-      <w:r>
-        <w:rPr>
-          <w:rFonts w:ascii="Calibri" w:eastAsia="Calibri" w:hAnsi="Calibri" w:cs="Calibri"/>
-          <w:color w:val="000000" w:themeColor="text1"/>
-        </w:rPr>
-        <w:t>Το σύστημα διαγράφει την προπόνηση από το πρόγραμμα και ενημερώνει τυχόν εγγεγραμμένους χρήστες</w:t>
-      </w:r>
-      <w:r>
-        <w:rPr>
-          <w:rFonts w:ascii="Calibri" w:eastAsia="Calibri" w:hAnsi="Calibri" w:cs="Calibri"/>
-          <w:color w:val="000000" w:themeColor="text1"/>
-          <w:sz w:val="24"/>
-          <w:szCs w:val="24"/>
-        </w:rPr>
-        <w:t>.</w:t>
-      </w:r>
-    </w:p>
-    <w:p>
-      <w:pPr>
-        <w:rPr>
-          <w:rFonts w:ascii="Calibri" w:eastAsia="Calibri" w:hAnsi="Calibri" w:cs="Calibri"/>
-        </w:rPr>
-      </w:pPr>
-      <w:r>
-        <w:rPr>
-          <w:rFonts w:ascii="Calibri" w:eastAsia="Calibri" w:hAnsi="Calibri" w:cs="Calibri"/>
-          <w:b/>
-          <w:bCs/>
-          <w:color w:val="000000" w:themeColor="text1"/>
-          <w:sz w:val="28"/>
-          <w:szCs w:val="28"/>
-        </w:rPr>
-        <w:t xml:space="preserve">Εναλλακτική ροή </w:t>
-      </w:r>
-      <w:r>
-        <w:rPr>
-          <w:rFonts w:ascii="Calibri" w:eastAsia="Calibri" w:hAnsi="Calibri" w:cs="Calibri"/>
-          <w:b/>
-          <w:bCs/>
-          <w:color w:val="000000" w:themeColor="text1"/>
-          <w:sz w:val="28"/>
-          <w:szCs w:val="28"/>
-        </w:rPr>
-        <w:t>2</w:t>
-      </w:r>
-    </w:p>
-    <w:p>
-      <w:pPr>
-        <w:pStyle w:val="a3"/>
-        <w:numPr>
-          <w:ilvl w:val="2"/>
-          <w:numId w:val="25"/>
-        </w:numPr>
-        <w:rPr>
-          <w:rFonts w:ascii="Calibri" w:eastAsia="Calibri" w:hAnsi="Calibri" w:cs="Calibri"/>
-          <w:color w:val="000000" w:themeColor="text1"/>
-        </w:rPr>
-      </w:pPr>
-      <w:r>
-        <w:rPr>
-          <w:rFonts w:ascii="Calibri" w:eastAsia="Calibri" w:hAnsi="Calibri" w:cs="Calibri"/>
-          <w:color w:val="000000" w:themeColor="text1"/>
-        </w:rPr>
-        <w:t>Ο διαχειριστής επιλέγει «Προσθήκη Προπόνησης»</w:t>
-      </w:r>
-    </w:p>
-    <w:p>
-      <w:pPr>
-        <w:pStyle w:val="a3"/>
-        <w:numPr>
-          <w:ilvl w:val="2"/>
-          <w:numId w:val="25"/>
-        </w:numPr>
-        <w:rPr>
-          <w:rFonts w:ascii="Calibri" w:eastAsia="Calibri" w:hAnsi="Calibri" w:cs="Calibri"/>
-          <w:color w:val="000000" w:themeColor="text1"/>
-        </w:rPr>
-      </w:pPr>
-      <w:r>
-        <w:rPr>
-          <w:rFonts w:ascii="Calibri" w:eastAsia="Calibri" w:hAnsi="Calibri" w:cs="Calibri"/>
-          <w:color w:val="000000" w:themeColor="text1"/>
-        </w:rPr>
-        <w:t>Το σύστημα εμφανίζει πεδία για επιλογή ώρας και χωρητικότητας.</w:t>
-      </w:r>
-    </w:p>
-    <w:p>
-      <w:pPr>
-        <w:pStyle w:val="a3"/>
-        <w:numPr>
-          <w:ilvl w:val="2"/>
-          <w:numId w:val="25"/>
-        </w:numPr>
-        <w:rPr>
-          <w:rFonts w:ascii="Calibri" w:eastAsia="Calibri" w:hAnsi="Calibri" w:cs="Calibri"/>
-          <w:color w:val="000000" w:themeColor="text1"/>
-        </w:rPr>
-      </w:pPr>
-      <w:r>
-        <w:rPr>
-          <w:rFonts w:ascii="Calibri" w:eastAsia="Calibri" w:hAnsi="Calibri" w:cs="Calibri"/>
-          <w:color w:val="000000" w:themeColor="text1"/>
-        </w:rPr>
-        <w:t>Ο διαχειριστής με το τέλος συμπλήρωσης επιλέγει «Προσθήκη» και το σύστημα προσθέτει στο ημερολόγιο την έξτρα προπόνηση.</w:t>
-      </w:r>
-    </w:p>
-    <w:p>
-      <w:pPr>
-        <w:rPr>
-          <w:rFonts w:ascii="Calibri" w:eastAsia="Calibri" w:hAnsi="Calibri" w:cs="Calibri"/>
-          <w:b/>
-          <w:bCs/>
-          <w:color w:val="000000" w:themeColor="text1"/>
-          <w:sz w:val="28"/>
-          <w:szCs w:val="28"/>
-        </w:rPr>
-      </w:pPr>
-      <w:r>
-        <w:rPr>
-          <w:rFonts w:ascii="Calibri" w:eastAsia="Calibri" w:hAnsi="Calibri" w:cs="Calibri"/>
-          <w:b/>
-          <w:bCs/>
-          <w:color w:val="000000" w:themeColor="text1"/>
-          <w:sz w:val="28"/>
-          <w:szCs w:val="28"/>
-        </w:rPr>
-        <w:t xml:space="preserve">Εναλλακτική ροή </w:t>
-      </w:r>
-      <w:r>
-        <w:rPr>
-          <w:rFonts w:ascii="Calibri" w:eastAsia="Calibri" w:hAnsi="Calibri" w:cs="Calibri"/>
-          <w:b/>
-          <w:bCs/>
-          <w:color w:val="000000" w:themeColor="text1"/>
-          <w:sz w:val="28"/>
-          <w:szCs w:val="28"/>
-        </w:rPr>
-        <w:t>3</w:t>
-      </w:r>
-    </w:p>
-    <w:p>
-      <w:pPr>
-        <w:pStyle w:val="a3"/>
-        <w:numPr>
-          <w:ilvl w:val="2"/>
-          <w:numId w:val="26"/>
-        </w:numPr>
-        <w:rPr>
-          <w:rFonts w:ascii="Calibri" w:eastAsia="Calibri" w:hAnsi="Calibri" w:cs="Calibri"/>
-        </w:rPr>
-      </w:pPr>
-      <w:r>
-        <w:rPr>
-          <w:rFonts w:ascii="Calibri" w:eastAsia="Calibri" w:hAnsi="Calibri" w:cs="Calibri"/>
-        </w:rPr>
-        <w:t>Ο διαχειριστής επιλέγει «Διαχείριση Γυμναστηρίων».</w:t>
-      </w:r>
-    </w:p>
-    <w:p>
-      <w:pPr>
-        <w:pStyle w:val="a3"/>
-        <w:numPr>
-          <w:ilvl w:val="2"/>
-          <w:numId w:val="26"/>
-        </w:numPr>
-        <w:rPr>
-          <w:rFonts w:ascii="Calibri" w:eastAsia="Calibri" w:hAnsi="Calibri" w:cs="Calibri"/>
-        </w:rPr>
-      </w:pPr>
-      <w:r>
-        <w:rPr>
-          <w:rFonts w:ascii="Calibri" w:eastAsia="Calibri" w:hAnsi="Calibri" w:cs="Calibri"/>
-        </w:rPr>
-        <w:t>Το σύστημα εμφανίζει μία λίστα από τα γυμναστήρια.</w:t>
-      </w:r>
-    </w:p>
-    <w:p>
-      <w:pPr>
-        <w:pStyle w:val="a3"/>
-        <w:numPr>
-          <w:ilvl w:val="2"/>
-          <w:numId w:val="26"/>
-        </w:numPr>
-        <w:rPr>
-          <w:rFonts w:ascii="Calibri" w:eastAsia="Calibri" w:hAnsi="Calibri" w:cs="Calibri"/>
-        </w:rPr>
-      </w:pPr>
-      <w:r>
-        <w:rPr>
-          <w:rFonts w:ascii="Calibri" w:eastAsia="Calibri" w:hAnsi="Calibri" w:cs="Calibri"/>
-        </w:rPr>
-        <w:t>Ο διαχειριστής επιλέγει ένα από τα γυμναστήρια.</w:t>
-      </w:r>
-    </w:p>
-    <w:p>
-      <w:pPr>
-        <w:pStyle w:val="a3"/>
-        <w:numPr>
-          <w:ilvl w:val="2"/>
-          <w:numId w:val="26"/>
-        </w:numPr>
-        <w:rPr>
-          <w:rFonts w:ascii="Calibri" w:eastAsia="Calibri" w:hAnsi="Calibri" w:cs="Calibri"/>
-        </w:rPr>
-      </w:pPr>
-      <w:r>
-        <w:rPr>
-          <w:rFonts w:ascii="Calibri" w:eastAsia="Calibri" w:hAnsi="Calibri" w:cs="Calibri"/>
-        </w:rPr>
-        <w:t>Το σύστημα εμφανίζει την επιλογή «Ώρες Λειτουργίας».</w:t>
-      </w:r>
-    </w:p>
-    <w:p>
-      <w:pPr>
-        <w:pStyle w:val="a3"/>
-        <w:numPr>
-          <w:ilvl w:val="2"/>
-          <w:numId w:val="26"/>
-        </w:numPr>
-        <w:rPr>
-          <w:rFonts w:ascii="Calibri" w:eastAsia="Calibri" w:hAnsi="Calibri" w:cs="Calibri"/>
-        </w:rPr>
-      </w:pPr>
-      <w:r>
-        <w:rPr>
-          <w:rFonts w:ascii="Calibri" w:eastAsia="Calibri" w:hAnsi="Calibri" w:cs="Calibri"/>
-          <w:lang w:val="en-US"/>
-        </w:rPr>
-        <w:t>O</w:t>
-      </w:r>
-      <w:r>
-        <w:rPr>
-          <w:rFonts w:ascii="Calibri" w:eastAsia="Calibri" w:hAnsi="Calibri" w:cs="Calibri"/>
-        </w:rPr>
-        <w:t xml:space="preserve"> διαχειριστής επιλέγει «Ώρες Λειτουργίας».</w:t>
-      </w:r>
-    </w:p>
-    <w:p>
-      <w:pPr>
-        <w:pStyle w:val="a3"/>
-        <w:numPr>
-          <w:ilvl w:val="2"/>
-          <w:numId w:val="26"/>
-        </w:numPr>
-        <w:rPr>
-          <w:rFonts w:ascii="Calibri" w:eastAsia="Calibri" w:hAnsi="Calibri" w:cs="Calibri"/>
-        </w:rPr>
-      </w:pPr>
-      <w:r>
-        <w:rPr>
-          <w:rFonts w:ascii="Calibri" w:eastAsia="Calibri" w:hAnsi="Calibri" w:cs="Calibri"/>
-        </w:rPr>
-        <w:t>Το σύστημα εμφανίζει πεδία για επιλογή ημέρες και ώρας.</w:t>
-      </w:r>
-    </w:p>
-    <w:p>
-      <w:pPr>
-        <w:pStyle w:val="a3"/>
-        <w:numPr>
-          <w:ilvl w:val="2"/>
-          <w:numId w:val="26"/>
-        </w:numPr>
-        <w:rPr>
-          <w:rFonts w:ascii="Calibri" w:eastAsia="Calibri" w:hAnsi="Calibri" w:cs="Calibri"/>
-        </w:rPr>
-      </w:pPr>
-      <w:r>
-        <w:rPr>
-          <w:rFonts w:ascii="Calibri" w:eastAsia="Calibri" w:hAnsi="Calibri" w:cs="Calibri"/>
-        </w:rPr>
-        <w:t>Ο διαχειριστής ενημερώνει το ωράριο του γυμναστηρίου και πατάει «Ενημέρωση».</w:t>
-      </w:r>
-    </w:p>
-    <w:p>
-      <w:pPr>
-        <w:pStyle w:val="a3"/>
-        <w:numPr>
-          <w:ilvl w:val="2"/>
-          <w:numId w:val="26"/>
-        </w:numPr>
-        <w:rPr>
-          <w:rFonts w:ascii="Calibri" w:eastAsia="Calibri" w:hAnsi="Calibri" w:cs="Calibri"/>
-        </w:rPr>
-      </w:pPr>
-      <w:r>
-        <w:rPr>
-          <w:rFonts w:ascii="Calibri" w:eastAsia="Calibri" w:hAnsi="Calibri" w:cs="Calibri"/>
-        </w:rPr>
-        <w:t>Το σύστημα ενημερώνει το πρόγραμμα και τους χρήστες για το νέο ωράριο.</w:t>
-      </w:r>
-    </w:p>
-    <w:p>
-      <w:pPr>
-        <w:rPr>
-          <w:rFonts w:ascii="Calibri" w:eastAsia="Calibri" w:hAnsi="Calibri" w:cs="Calibri"/>
-          <w:b/>
-          <w:bCs/>
-          <w:color w:val="000000" w:themeColor="text1"/>
-          <w:sz w:val="28"/>
-          <w:szCs w:val="28"/>
-          <w:lang w:val="en-US"/>
-        </w:rPr>
-      </w:pPr>
-      <w:r>
-        <w:rPr>
-          <w:rFonts w:ascii="Calibri" w:eastAsia="Calibri" w:hAnsi="Calibri" w:cs="Calibri"/>
-          <w:b/>
-          <w:bCs/>
-          <w:color w:val="000000" w:themeColor="text1"/>
-          <w:sz w:val="28"/>
-          <w:szCs w:val="28"/>
-        </w:rPr>
-        <w:t xml:space="preserve">Εναλλακτική ροή </w:t>
-      </w:r>
-      <w:r>
-        <w:rPr>
-          <w:rFonts w:ascii="Calibri" w:eastAsia="Calibri" w:hAnsi="Calibri" w:cs="Calibri"/>
-          <w:b/>
-          <w:bCs/>
-          <w:color w:val="000000" w:themeColor="text1"/>
-          <w:sz w:val="28"/>
-          <w:szCs w:val="28"/>
-          <w:lang w:val="en-US"/>
-        </w:rPr>
-        <w:t>4</w:t>
-      </w:r>
-    </w:p>
-    <w:p>
-      <w:pPr>
-        <w:pStyle w:val="a3"/>
-        <w:numPr>
-          <w:ilvl w:val="2"/>
-          <w:numId w:val="27"/>
-        </w:numPr>
-        <w:rPr>
-          <w:rFonts w:ascii="Calibri" w:eastAsia="Calibri" w:hAnsi="Calibri" w:cs="Calibri"/>
-        </w:rPr>
-      </w:pPr>
-      <w:r>
-        <w:rPr>
-          <w:rFonts w:ascii="Calibri" w:eastAsia="Calibri" w:hAnsi="Calibri" w:cs="Calibri"/>
-        </w:rPr>
-        <w:t>Ο διαχειριστής επιλέγει «Αναφορές».</w:t>
-      </w:r>
-    </w:p>
-    <w:p>
-      <w:pPr>
-        <w:pStyle w:val="a3"/>
-        <w:numPr>
-          <w:ilvl w:val="2"/>
-          <w:numId w:val="27"/>
-        </w:numPr>
-        <w:rPr>
-          <w:rFonts w:ascii="Calibri" w:eastAsia="Calibri" w:hAnsi="Calibri" w:cs="Calibri"/>
-        </w:rPr>
-      </w:pPr>
-      <w:r>
-        <w:rPr>
-          <w:rFonts w:ascii="Calibri" w:eastAsia="Calibri" w:hAnsi="Calibri" w:cs="Calibri"/>
-        </w:rPr>
-        <w:t>Το σύστημα εμφανίζει μια λίστα από τις αναφορές που έχουν κάνει οι χρήστες.</w:t>
-      </w:r>
-    </w:p>
-    <w:p>
-      <w:pPr>
-        <w:pStyle w:val="a3"/>
-        <w:numPr>
-          <w:ilvl w:val="2"/>
-          <w:numId w:val="27"/>
-        </w:numPr>
-        <w:rPr>
-          <w:rFonts w:ascii="Calibri" w:eastAsia="Calibri" w:hAnsi="Calibri" w:cs="Calibri"/>
-        </w:rPr>
-      </w:pPr>
-      <w:r>
-        <w:rPr>
-          <w:rFonts w:ascii="Calibri" w:eastAsia="Calibri" w:hAnsi="Calibri" w:cs="Calibri"/>
-        </w:rPr>
-        <w:t>Ο διαχειριστής έχει την δυνατότητα να θέσει ως ολοκληρωμένες, προς ολοκλήρωση και να διαγράψει τις αναφορές.</w:t>
-      </w:r>
-    </w:p>
-    <w:p>
-      <w:pPr>
-        <w:pStyle w:val="a3"/>
-        <w:numPr>
-          <w:ilvl w:val="2"/>
-          <w:numId w:val="27"/>
-        </w:numPr>
-        <w:rPr>
-          <w:rFonts w:ascii="Calibri" w:eastAsia="Calibri" w:hAnsi="Calibri" w:cs="Calibri"/>
-        </w:rPr>
-      </w:pPr>
-      <w:r>
-        <w:rPr>
-          <w:rFonts w:ascii="Calibri" w:eastAsia="Calibri" w:hAnsi="Calibri" w:cs="Calibri"/>
-        </w:rPr>
-        <w:t>Το σύστημα ενημερώνει αναλόγως και κατατάσσει σε αντίστοιχες λίστες τις αναφορές</w:t>
-      </w:r>
-    </w:p>
-    <w:p>
-      <w:pPr>
-        <w:rPr>
-          <w:rFonts w:ascii="Calibri" w:eastAsia="Calibri" w:hAnsi="Calibri" w:cs="Calibri"/>
-          <w:color w:val="000000" w:themeColor="text1"/>
-          <w:sz w:val="24"/>
-          <w:szCs w:val="24"/>
-        </w:rPr>
-      </w:pPr>
-    </w:p>
-    <w:p>
-      <w:pPr>
-        <w:rPr>
-          <w:rFonts w:ascii="Calibri" w:eastAsia="Calibri" w:hAnsi="Calibri" w:cs="Calibri"/>
-        </w:rPr>
-      </w:pPr>
-      <w:r>
-        <w:rPr>
-          <w:rFonts w:ascii="Calibri" w:eastAsia="Calibri" w:hAnsi="Calibri" w:cs="Calibri"/>
-          <w:color w:val="000000" w:themeColor="text1"/>
-          <w:sz w:val="36"/>
-          <w:szCs w:val="36"/>
-          <w:u w:val="single"/>
-        </w:rPr>
-        <w:t xml:space="preserve">Περίπτωση Χρήσης </w:t>
-      </w:r>
-      <w:r>
-        <w:rPr>
-          <w:rFonts w:ascii="Calibri" w:eastAsia="Calibri" w:hAnsi="Calibri" w:cs="Calibri"/>
-          <w:color w:val="000000" w:themeColor="text1"/>
-          <w:sz w:val="36"/>
-          <w:szCs w:val="36"/>
-          <w:u w:val="single"/>
-          <w:lang w:val="en-US"/>
-        </w:rPr>
-        <w:t>5</w:t>
-      </w:r>
-      <w:r>
-        <w:rPr>
-          <w:rFonts w:ascii="Calibri" w:eastAsia="Calibri" w:hAnsi="Calibri" w:cs="Calibri"/>
-          <w:color w:val="000000" w:themeColor="text1"/>
-          <w:sz w:val="36"/>
-          <w:szCs w:val="36"/>
-          <w:u w:val="single"/>
-        </w:rPr>
-        <w:t>: Προφίλ</w:t>
-      </w:r>
-    </w:p>
-    <w:p>
-      <w:pPr>
-        <w:rPr>
-          <w:rFonts w:ascii="Calibri" w:eastAsia="Calibri" w:hAnsi="Calibri" w:cs="Calibri"/>
-          <w:sz w:val="36"/>
-          <w:szCs w:val="36"/>
-        </w:rPr>
-      </w:pPr>
-      <w:r>
-        <w:rPr>
-          <w:rFonts w:ascii="Calibri" w:eastAsia="Calibri" w:hAnsi="Calibri" w:cs="Calibri"/>
-          <w:b/>
-          <w:bCs/>
-          <w:color w:val="000000" w:themeColor="text1"/>
-          <w:sz w:val="28"/>
-          <w:szCs w:val="28"/>
-        </w:rPr>
-        <w:t>Βασική ροή</w:t>
-      </w:r>
-    </w:p>
-    <w:p>
-      <w:pPr>
-        <w:pStyle w:val="a3"/>
-        <w:numPr>
-          <w:ilvl w:val="0"/>
-          <w:numId w:val="18"/>
-        </w:numPr>
-        <w:rPr>
-          <w:rFonts w:ascii="Calibri" w:eastAsia="Calibri" w:hAnsi="Calibri" w:cs="Calibri"/>
-          <w:color w:val="000000" w:themeColor="text1"/>
-        </w:rPr>
-      </w:pPr>
-      <w:r>
-        <w:rPr>
-          <w:rFonts w:ascii="Calibri" w:eastAsia="Calibri" w:hAnsi="Calibri" w:cs="Calibri"/>
-          <w:color w:val="000000" w:themeColor="text1"/>
-        </w:rPr>
-        <w:lastRenderedPageBreak/>
-        <w:t>Ο χρήστης από την αρχική οθόνη πατάει το κουμπί του «Προφίλ»</w:t>
-      </w:r>
-    </w:p>
-    <w:p>
-      <w:pPr>
-        <w:pStyle w:val="a3"/>
-        <w:numPr>
-          <w:ilvl w:val="0"/>
-          <w:numId w:val="18"/>
-        </w:numPr>
-        <w:rPr>
-          <w:rFonts w:ascii="Calibri" w:eastAsia="Calibri" w:hAnsi="Calibri" w:cs="Calibri"/>
-          <w:color w:val="000000" w:themeColor="text1"/>
-        </w:rPr>
-      </w:pPr>
-      <w:r>
-        <w:rPr>
-          <w:rFonts w:ascii="Calibri" w:eastAsia="Calibri" w:hAnsi="Calibri" w:cs="Calibri"/>
-          <w:color w:val="000000" w:themeColor="text1"/>
-        </w:rPr>
-        <w:t>Το σύστημα του εμφανίζει στην οθόνη τα στατιστικά του χρήστη και τα κουμπιά «Διαχείριση Προφίλ», «Αναφορά Προβλήματος».</w:t>
-      </w:r>
-    </w:p>
-    <w:p>
-      <w:pPr>
-        <w:pStyle w:val="a3"/>
-        <w:numPr>
-          <w:ilvl w:val="0"/>
-          <w:numId w:val="18"/>
-        </w:numPr>
-        <w:rPr>
-          <w:rFonts w:ascii="Calibri" w:eastAsia="Calibri" w:hAnsi="Calibri" w:cs="Calibri"/>
-          <w:color w:val="000000" w:themeColor="text1"/>
-        </w:rPr>
-      </w:pPr>
-      <w:r>
-        <w:rPr>
-          <w:rFonts w:ascii="Calibri" w:eastAsia="Calibri" w:hAnsi="Calibri" w:cs="Calibri"/>
-          <w:color w:val="000000" w:themeColor="text1"/>
-        </w:rPr>
-        <w:t>Ο χρήστης επιλέγει το κουμπί «Διαχείριση Προφίλ».</w:t>
-      </w:r>
-    </w:p>
-    <w:p>
-      <w:pPr>
-        <w:pStyle w:val="a3"/>
-        <w:numPr>
-          <w:ilvl w:val="0"/>
-          <w:numId w:val="18"/>
-        </w:numPr>
-        <w:rPr>
-          <w:rFonts w:ascii="Calibri" w:eastAsia="Calibri" w:hAnsi="Calibri" w:cs="Calibri"/>
-          <w:color w:val="000000" w:themeColor="text1"/>
-        </w:rPr>
-      </w:pPr>
-      <w:r>
-        <w:rPr>
-          <w:rFonts w:ascii="Calibri" w:eastAsia="Calibri" w:hAnsi="Calibri" w:cs="Calibri"/>
-          <w:color w:val="000000" w:themeColor="text1"/>
-        </w:rPr>
-        <w:t>Το σύστημα του εμφανίζει τα πεδία με τα στοιχεία του χρήστη και την δυνατότητα αλλαγής τους.</w:t>
-      </w:r>
-    </w:p>
-    <w:p>
-      <w:pPr>
-        <w:pStyle w:val="a3"/>
-        <w:numPr>
-          <w:ilvl w:val="0"/>
-          <w:numId w:val="18"/>
-        </w:numPr>
-        <w:rPr>
-          <w:rFonts w:ascii="Calibri" w:eastAsia="Calibri" w:hAnsi="Calibri" w:cs="Calibri"/>
-          <w:color w:val="000000" w:themeColor="text1"/>
-        </w:rPr>
-      </w:pPr>
-      <w:r>
-        <w:rPr>
-          <w:rFonts w:ascii="Calibri" w:eastAsia="Calibri" w:hAnsi="Calibri" w:cs="Calibri"/>
-          <w:color w:val="000000" w:themeColor="text1"/>
-        </w:rPr>
-        <w:t>Ο χρήστης μπορεί να αλλάξει ένα, κάποια ή όλα τα στοιχεία του, ολοκληρώνει πατώντας το πλήκτρο «Αποθήκευση».</w:t>
-      </w:r>
-    </w:p>
-    <w:p>
-      <w:pPr>
-        <w:pStyle w:val="a3"/>
-        <w:numPr>
-          <w:ilvl w:val="0"/>
-          <w:numId w:val="18"/>
-        </w:numPr>
-        <w:rPr>
-          <w:rFonts w:ascii="Calibri" w:eastAsia="Calibri" w:hAnsi="Calibri" w:cs="Calibri"/>
-          <w:color w:val="000000" w:themeColor="text1"/>
-        </w:rPr>
-      </w:pPr>
-      <w:r>
-        <w:rPr>
-          <w:rFonts w:ascii="Calibri" w:eastAsia="Calibri" w:hAnsi="Calibri" w:cs="Calibri"/>
-          <w:color w:val="000000" w:themeColor="text1"/>
-        </w:rPr>
-        <w:t>Το σύστημα ενημερώνει τα στοιχεία του χρήστη και επιστρέφει στην αρχική οθόνη του προφίλ.</w:t>
-      </w:r>
-    </w:p>
-    <w:p>
-      <w:pPr>
-        <w:rPr>
-          <w:rFonts w:ascii="Calibri" w:eastAsia="Calibri" w:hAnsi="Calibri" w:cs="Calibri"/>
-          <w:color w:val="000000" w:themeColor="text1"/>
-          <w:sz w:val="24"/>
-          <w:szCs w:val="24"/>
-        </w:rPr>
-      </w:pPr>
-      <w:r>
-        <w:rPr>
-          <w:rFonts w:ascii="Calibri" w:eastAsia="Calibri" w:hAnsi="Calibri" w:cs="Calibri"/>
-          <w:b/>
-          <w:bCs/>
-          <w:color w:val="000000" w:themeColor="text1"/>
-          <w:sz w:val="28"/>
-          <w:szCs w:val="28"/>
-        </w:rPr>
         <w:t>Εναλλακτική Ροή 1</w:t>
       </w:r>
     </w:p>
     <w:p>
       <w:pPr>
-        <w:pStyle w:val="a3"/>
+        <w:pStyle w:val="ListParagraph"/>
         <w:numPr>
           <w:ilvl w:val="2"/>
           <w:numId w:val="23"/>
@@ -2732,7 +2834,7 @@
     </w:p>
     <w:p>
       <w:pPr>
-        <w:pStyle w:val="a3"/>
+        <w:pStyle w:val="ListParagraph"/>
         <w:numPr>
           <w:ilvl w:val="2"/>
           <w:numId w:val="23"/>
@@ -2752,7 +2854,7 @@
     </w:p>
     <w:p>
       <w:pPr>
-        <w:pStyle w:val="a3"/>
+        <w:pStyle w:val="ListParagraph"/>
         <w:numPr>
           <w:ilvl w:val="2"/>
           <w:numId w:val="23"/>
@@ -2772,7 +2874,7 @@
     </w:p>
     <w:p>
       <w:pPr>
-        <w:pStyle w:val="a3"/>
+        <w:pStyle w:val="ListParagraph"/>
         <w:numPr>
           <w:ilvl w:val="2"/>
           <w:numId w:val="23"/>
@@ -2792,7 +2894,7 @@
     </w:p>
     <w:p>
       <w:pPr>
-        <w:pStyle w:val="a3"/>
+        <w:pStyle w:val="ListParagraph"/>
         <w:numPr>
           <w:ilvl w:val="2"/>
           <w:numId w:val="23"/>
@@ -2847,7 +2949,7 @@
       <w:lvlText w:val="1.2.%1."/>
       <w:lvlJc w:val="left"/>
       <w:pPr>
-        <w:ind w:left="720" w:hanging="360"/>
+        <w:ind w:left="360" w:hanging="360"/>
       </w:pPr>
       <w:rPr>
         <w:rFonts w:hint="default"/>
@@ -2859,7 +2961,7 @@
       <w:lvlText w:val="%2."/>
       <w:lvlJc w:val="left"/>
       <w:pPr>
-        <w:ind w:left="1440" w:hanging="360"/>
+        <w:ind w:left="1080" w:hanging="360"/>
       </w:pPr>
     </w:lvl>
     <w:lvl w:ilvl="2" w:tplc="0408001B" w:tentative="1">
@@ -2868,7 +2970,7 @@
       <w:lvlText w:val="%3."/>
       <w:lvlJc w:val="right"/>
       <w:pPr>
-        <w:ind w:left="2160" w:hanging="180"/>
+        <w:ind w:left="1800" w:hanging="180"/>
       </w:pPr>
     </w:lvl>
     <w:lvl w:ilvl="3" w:tplc="0408000F" w:tentative="1">
@@ -2877,7 +2979,7 @@
       <w:lvlText w:val="%4."/>
       <w:lvlJc w:val="left"/>
       <w:pPr>
-        <w:ind w:left="2880" w:hanging="360"/>
+        <w:ind w:left="2520" w:hanging="360"/>
       </w:pPr>
     </w:lvl>
     <w:lvl w:ilvl="4" w:tplc="04080019" w:tentative="1">
@@ -2886,7 +2988,7 @@
       <w:lvlText w:val="%5."/>
       <w:lvlJc w:val="left"/>
       <w:pPr>
-        <w:ind w:left="3600" w:hanging="360"/>
+        <w:ind w:left="3240" w:hanging="360"/>
       </w:pPr>
     </w:lvl>
     <w:lvl w:ilvl="5" w:tplc="0408001B" w:tentative="1">
@@ -2895,7 +2997,7 @@
       <w:lvlText w:val="%6."/>
       <w:lvlJc w:val="right"/>
       <w:pPr>
-        <w:ind w:left="4320" w:hanging="180"/>
+        <w:ind w:left="3960" w:hanging="180"/>
       </w:pPr>
     </w:lvl>
     <w:lvl w:ilvl="6" w:tplc="0408000F" w:tentative="1">
@@ -2904,7 +3006,7 @@
       <w:lvlText w:val="%7."/>
       <w:lvlJc w:val="left"/>
       <w:pPr>
-        <w:ind w:left="5040" w:hanging="360"/>
+        <w:ind w:left="4680" w:hanging="360"/>
       </w:pPr>
     </w:lvl>
     <w:lvl w:ilvl="7" w:tplc="04080019" w:tentative="1">
@@ -2913,7 +3015,7 @@
       <w:lvlText w:val="%8."/>
       <w:lvlJc w:val="left"/>
       <w:pPr>
-        <w:ind w:left="5760" w:hanging="360"/>
+        <w:ind w:left="5400" w:hanging="360"/>
       </w:pPr>
     </w:lvl>
     <w:lvl w:ilvl="8" w:tplc="0408001B" w:tentative="1">
@@ -2922,7 +3024,7 @@
       <w:lvlText w:val="%9."/>
       <w:lvlJc w:val="right"/>
       <w:pPr>
-        <w:ind w:left="6480" w:hanging="180"/>
+        <w:ind w:left="6120" w:hanging="180"/>
       </w:pPr>
     </w:lvl>
   </w:abstractNum>
@@ -3634,7 +3736,7 @@
       <w:lvlText w:val="1.1.%1."/>
       <w:lvlJc w:val="left"/>
       <w:pPr>
-        <w:ind w:left="720" w:hanging="360"/>
+        <w:ind w:left="360" w:hanging="360"/>
       </w:pPr>
       <w:rPr>
         <w:rFonts w:hint="default"/>
@@ -3646,7 +3748,7 @@
       <w:lvlText w:val="%2."/>
       <w:lvlJc w:val="left"/>
       <w:pPr>
-        <w:ind w:left="1440" w:hanging="360"/>
+        <w:ind w:left="1080" w:hanging="360"/>
       </w:pPr>
     </w:lvl>
     <w:lvl w:ilvl="2" w:tplc="0408001B" w:tentative="1">
@@ -3655,7 +3757,7 @@
       <w:lvlText w:val="%3."/>
       <w:lvlJc w:val="right"/>
       <w:pPr>
-        <w:ind w:left="2160" w:hanging="180"/>
+        <w:ind w:left="1800" w:hanging="180"/>
       </w:pPr>
     </w:lvl>
     <w:lvl w:ilvl="3" w:tplc="0408000F" w:tentative="1">
@@ -3664,7 +3766,7 @@
       <w:lvlText w:val="%4."/>
       <w:lvlJc w:val="left"/>
       <w:pPr>
-        <w:ind w:left="2880" w:hanging="360"/>
+        <w:ind w:left="2520" w:hanging="360"/>
       </w:pPr>
     </w:lvl>
     <w:lvl w:ilvl="4" w:tplc="04080019" w:tentative="1">
@@ -3673,7 +3775,7 @@
       <w:lvlText w:val="%5."/>
       <w:lvlJc w:val="left"/>
       <w:pPr>
-        <w:ind w:left="3600" w:hanging="360"/>
+        <w:ind w:left="3240" w:hanging="360"/>
       </w:pPr>
     </w:lvl>
     <w:lvl w:ilvl="5" w:tplc="0408001B" w:tentative="1">
@@ -3682,7 +3784,7 @@
       <w:lvlText w:val="%6."/>
       <w:lvlJc w:val="right"/>
       <w:pPr>
-        <w:ind w:left="4320" w:hanging="180"/>
+        <w:ind w:left="3960" w:hanging="180"/>
       </w:pPr>
     </w:lvl>
     <w:lvl w:ilvl="6" w:tplc="0408000F" w:tentative="1">
@@ -3691,7 +3793,7 @@
       <w:lvlText w:val="%7."/>
       <w:lvlJc w:val="left"/>
       <w:pPr>
-        <w:ind w:left="5040" w:hanging="360"/>
+        <w:ind w:left="4680" w:hanging="360"/>
       </w:pPr>
     </w:lvl>
     <w:lvl w:ilvl="7" w:tplc="04080019" w:tentative="1">
@@ -3700,7 +3802,7 @@
       <w:lvlText w:val="%8."/>
       <w:lvlJc w:val="left"/>
       <w:pPr>
-        <w:ind w:left="5760" w:hanging="360"/>
+        <w:ind w:left="5400" w:hanging="360"/>
       </w:pPr>
     </w:lvl>
     <w:lvl w:ilvl="8" w:tplc="0408001B" w:tentative="1">
@@ -3709,7 +3811,7 @@
       <w:lvlText w:val="%9."/>
       <w:lvlJc w:val="right"/>
       <w:pPr>
-        <w:ind w:left="6480" w:hanging="180"/>
+        <w:ind w:left="6120" w:hanging="180"/>
       </w:pPr>
     </w:lvl>
   </w:abstractNum>
@@ -4344,7 +4446,7 @@
       <w:lvlText w:val="1.3.%1."/>
       <w:lvlJc w:val="left"/>
       <w:pPr>
-        <w:ind w:left="720" w:hanging="360"/>
+        <w:ind w:left="360" w:hanging="360"/>
       </w:pPr>
       <w:rPr>
         <w:rFonts w:hint="default"/>
@@ -4356,7 +4458,7 @@
       <w:lvlText w:val="%2."/>
       <w:lvlJc w:val="left"/>
       <w:pPr>
-        <w:ind w:left="1440" w:hanging="360"/>
+        <w:ind w:left="1080" w:hanging="360"/>
       </w:pPr>
     </w:lvl>
     <w:lvl w:ilvl="2" w:tplc="0408001B" w:tentative="1">
@@ -4365,7 +4467,7 @@
       <w:lvlText w:val="%3."/>
       <w:lvlJc w:val="right"/>
       <w:pPr>
-        <w:ind w:left="2160" w:hanging="180"/>
+        <w:ind w:left="1800" w:hanging="180"/>
       </w:pPr>
     </w:lvl>
     <w:lvl w:ilvl="3" w:tplc="0408000F" w:tentative="1">
@@ -4374,7 +4476,7 @@
       <w:lvlText w:val="%4."/>
       <w:lvlJc w:val="left"/>
       <w:pPr>
-        <w:ind w:left="2880" w:hanging="360"/>
+        <w:ind w:left="2520" w:hanging="360"/>
       </w:pPr>
     </w:lvl>
     <w:lvl w:ilvl="4" w:tplc="04080019" w:tentative="1">
@@ -4383,7 +4485,7 @@
       <w:lvlText w:val="%5."/>
       <w:lvlJc w:val="left"/>
       <w:pPr>
-        <w:ind w:left="3600" w:hanging="360"/>
+        <w:ind w:left="3240" w:hanging="360"/>
       </w:pPr>
     </w:lvl>
     <w:lvl w:ilvl="5" w:tplc="0408001B" w:tentative="1">
@@ -4392,7 +4494,7 @@
       <w:lvlText w:val="%6."/>
       <w:lvlJc w:val="right"/>
       <w:pPr>
-        <w:ind w:left="4320" w:hanging="180"/>
+        <w:ind w:left="3960" w:hanging="180"/>
       </w:pPr>
     </w:lvl>
     <w:lvl w:ilvl="6" w:tplc="0408000F" w:tentative="1">
@@ -4401,7 +4503,7 @@
       <w:lvlText w:val="%7."/>
       <w:lvlJc w:val="left"/>
       <w:pPr>
-        <w:ind w:left="5040" w:hanging="360"/>
+        <w:ind w:left="4680" w:hanging="360"/>
       </w:pPr>
     </w:lvl>
     <w:lvl w:ilvl="7" w:tplc="04080019" w:tentative="1">
@@ -4410,7 +4512,7 @@
       <w:lvlText w:val="%8."/>
       <w:lvlJc w:val="left"/>
       <w:pPr>
-        <w:ind w:left="5760" w:hanging="360"/>
+        <w:ind w:left="5400" w:hanging="360"/>
       </w:pPr>
     </w:lvl>
     <w:lvl w:ilvl="8" w:tplc="0408001B" w:tentative="1">
@@ -4419,7 +4521,7 @@
       <w:lvlText w:val="%9."/>
       <w:lvlJc w:val="right"/>
       <w:pPr>
-        <w:ind w:left="6480" w:hanging="180"/>
+        <w:ind w:left="6120" w:hanging="180"/>
       </w:pPr>
     </w:lvl>
   </w:abstractNum>
@@ -4434,7 +4536,7 @@
       <w:lvlText w:val="2.1.%1."/>
       <w:lvlJc w:val="left"/>
       <w:pPr>
-        <w:ind w:left="720" w:hanging="360"/>
+        <w:ind w:left="360" w:hanging="360"/>
       </w:pPr>
       <w:rPr>
         <w:rFonts w:hint="default"/>
@@ -4448,7 +4550,7 @@
       <w:lvlText w:val="%2."/>
       <w:lvlJc w:val="left"/>
       <w:pPr>
-        <w:ind w:left="1440" w:hanging="360"/>
+        <w:ind w:left="1080" w:hanging="360"/>
       </w:pPr>
     </w:lvl>
     <w:lvl w:ilvl="2" w:tplc="0408001B" w:tentative="1">
@@ -4457,7 +4559,7 @@
       <w:lvlText w:val="%3."/>
       <w:lvlJc w:val="right"/>
       <w:pPr>
-        <w:ind w:left="2160" w:hanging="180"/>
+        <w:ind w:left="1800" w:hanging="180"/>
       </w:pPr>
     </w:lvl>
     <w:lvl w:ilvl="3" w:tplc="0408000F" w:tentative="1">
@@ -4466,7 +4568,7 @@
       <w:lvlText w:val="%4."/>
       <w:lvlJc w:val="left"/>
       <w:pPr>
-        <w:ind w:left="2880" w:hanging="360"/>
+        <w:ind w:left="2520" w:hanging="360"/>
       </w:pPr>
     </w:lvl>
     <w:lvl w:ilvl="4" w:tplc="04080019" w:tentative="1">
@@ -4475,7 +4577,7 @@
       <w:lvlText w:val="%5."/>
       <w:lvlJc w:val="left"/>
       <w:pPr>
-        <w:ind w:left="3600" w:hanging="360"/>
+        <w:ind w:left="3240" w:hanging="360"/>
       </w:pPr>
     </w:lvl>
     <w:lvl w:ilvl="5" w:tplc="0408001B" w:tentative="1">
@@ -4484,7 +4586,7 @@
       <w:lvlText w:val="%6."/>
       <w:lvlJc w:val="right"/>
       <w:pPr>
-        <w:ind w:left="4320" w:hanging="180"/>
+        <w:ind w:left="3960" w:hanging="180"/>
       </w:pPr>
     </w:lvl>
     <w:lvl w:ilvl="6" w:tplc="0408000F" w:tentative="1">
@@ -4493,7 +4595,7 @@
       <w:lvlText w:val="%7."/>
       <w:lvlJc w:val="left"/>
       <w:pPr>
-        <w:ind w:left="5040" w:hanging="360"/>
+        <w:ind w:left="4680" w:hanging="360"/>
       </w:pPr>
     </w:lvl>
     <w:lvl w:ilvl="7" w:tplc="04080019" w:tentative="1">
@@ -4502,7 +4604,7 @@
       <w:lvlText w:val="%8."/>
       <w:lvlJc w:val="left"/>
       <w:pPr>
-        <w:ind w:left="5760" w:hanging="360"/>
+        <w:ind w:left="5400" w:hanging="360"/>
       </w:pPr>
     </w:lvl>
     <w:lvl w:ilvl="8" w:tplc="0408001B" w:tentative="1">
@@ -4511,7 +4613,7 @@
       <w:lvlText w:val="%9."/>
       <w:lvlJc w:val="right"/>
       <w:pPr>
-        <w:ind w:left="6480" w:hanging="180"/>
+        <w:ind w:left="6120" w:hanging="180"/>
       </w:pPr>
     </w:lvl>
   </w:abstractNum>
@@ -4723,6 +4825,95 @@
     </w:lvl>
   </w:abstractNum>
   <w:abstractNum w:abstractNumId="26" w15:restartNumberingAfterBreak="0">
+    <w:nsid w:val="6803067F"/>
+    <w:multiLevelType w:val="hybridMultilevel"/>
+    <w:tmpl w:val="D54C5A52"/>
+    <w:lvl w:ilvl="0" w:tplc="01EC00B8">
+      <w:start w:val="1"/>
+      <w:numFmt w:val="decimal"/>
+      <w:lvlText w:val="1.4.%1."/>
+      <w:lvlJc w:val="left"/>
+      <w:pPr>
+        <w:ind w:left="360" w:hanging="360"/>
+      </w:pPr>
+      <w:rPr>
+        <w:rFonts w:hint="default"/>
+      </w:rPr>
+    </w:lvl>
+    <w:lvl w:ilvl="1" w:tplc="08090019" w:tentative="1">
+      <w:start w:val="1"/>
+      <w:numFmt w:val="lowerLetter"/>
+      <w:lvlText w:val="%2."/>
+      <w:lvlJc w:val="left"/>
+      <w:pPr>
+        <w:ind w:left="1080" w:hanging="360"/>
+      </w:pPr>
+    </w:lvl>
+    <w:lvl w:ilvl="2" w:tplc="0809001B" w:tentative="1">
+      <w:start w:val="1"/>
+      <w:numFmt w:val="lowerRoman"/>
+      <w:lvlText w:val="%3."/>
+      <w:lvlJc w:val="right"/>
+      <w:pPr>
+        <w:ind w:left="1800" w:hanging="180"/>
+      </w:pPr>
+    </w:lvl>
+    <w:lvl w:ilvl="3" w:tplc="0809000F" w:tentative="1">
+      <w:start w:val="1"/>
+      <w:numFmt w:val="decimal"/>
+      <w:lvlText w:val="%4."/>
+      <w:lvlJc w:val="left"/>
+      <w:pPr>
+        <w:ind w:left="2520" w:hanging="360"/>
+      </w:pPr>
+    </w:lvl>
+    <w:lvl w:ilvl="4" w:tplc="08090019" w:tentative="1">
+      <w:start w:val="1"/>
+      <w:numFmt w:val="lowerLetter"/>
+      <w:lvlText w:val="%5."/>
+      <w:lvlJc w:val="left"/>
+      <w:pPr>
+        <w:ind w:left="3240" w:hanging="360"/>
+      </w:pPr>
+    </w:lvl>
+    <w:lvl w:ilvl="5" w:tplc="0809001B" w:tentative="1">
+      <w:start w:val="1"/>
+      <w:numFmt w:val="lowerRoman"/>
+      <w:lvlText w:val="%6."/>
+      <w:lvlJc w:val="right"/>
+      <w:pPr>
+        <w:ind w:left="3960" w:hanging="180"/>
+      </w:pPr>
+    </w:lvl>
+    <w:lvl w:ilvl="6" w:tplc="0809000F" w:tentative="1">
+      <w:start w:val="1"/>
+      <w:numFmt w:val="decimal"/>
+      <w:lvlText w:val="%7."/>
+      <w:lvlJc w:val="left"/>
+      <w:pPr>
+        <w:ind w:left="4680" w:hanging="360"/>
+      </w:pPr>
+    </w:lvl>
+    <w:lvl w:ilvl="7" w:tplc="08090019" w:tentative="1">
+      <w:start w:val="1"/>
+      <w:numFmt w:val="lowerLetter"/>
+      <w:lvlText w:val="%8."/>
+      <w:lvlJc w:val="left"/>
+      <w:pPr>
+        <w:ind w:left="5400" w:hanging="360"/>
+      </w:pPr>
+    </w:lvl>
+    <w:lvl w:ilvl="8" w:tplc="0809001B" w:tentative="1">
+      <w:start w:val="1"/>
+      <w:numFmt w:val="lowerRoman"/>
+      <w:lvlText w:val="%9."/>
+      <w:lvlJc w:val="right"/>
+      <w:pPr>
+        <w:ind w:left="6120" w:hanging="180"/>
+      </w:pPr>
+    </w:lvl>
+  </w:abstractNum>
+  <w:abstractNum w:abstractNumId="27" w15:restartNumberingAfterBreak="0">
     <w:nsid w:val="6D59401A"/>
     <w:multiLevelType w:val="multilevel"/>
     <w:tmpl w:val="0408001F"/>
@@ -4738,7 +4929,7 @@
     <w:abstractNumId w:val="7"/>
   </w:num>
   <w:num w:numId="4" w16cid:durableId="1065687714">
-    <w:abstractNumId w:val="26"/>
+    <w:abstractNumId w:val="27"/>
   </w:num>
   <w:num w:numId="5" w16cid:durableId="1004942162">
     <w:abstractNumId w:val="16"/>
@@ -4808,6 +4999,9 @@
   </w:num>
   <w:num w:numId="27" w16cid:durableId="617564970">
     <w:abstractNumId w:val="21"/>
+  </w:num>
+  <w:num w:numId="28" w16cid:durableId="2065978939">
+    <w:abstractNumId w:val="26"/>
   </w:num>
 </w:numbering>
 </file>
@@ -5207,17 +5401,17 @@
     <w:lsdException w:name="Unresolved Mention" w:semiHidden="1" w:unhideWhenUsed="1"/>
     <w:lsdException w:name="Smart Link" w:semiHidden="1" w:unhideWhenUsed="1"/>
   </w:latentStyles>
-  <w:style w:type="paragraph" w:default="1" w:styleId="a">
+  <w:style w:type="paragraph" w:default="1" w:styleId="Normal">
     <w:name w:val="Normal"/>
     <w:qFormat/>
   </w:style>
-  <w:style w:type="character" w:default="1" w:styleId="a0">
+  <w:style w:type="character" w:default="1" w:styleId="DefaultParagraphFont">
     <w:name w:val="Default Paragraph Font"/>
     <w:uiPriority w:val="1"/>
     <w:semiHidden/>
     <w:unhideWhenUsed/>
   </w:style>
-  <w:style w:type="table" w:default="1" w:styleId="a1">
+  <w:style w:type="table" w:default="1" w:styleId="TableNormal">
     <w:name w:val="Normal Table"/>
     <w:uiPriority w:val="99"/>
     <w:semiHidden/>
@@ -5232,15 +5426,15 @@
       </w:tblCellMar>
     </w:tblPr>
   </w:style>
-  <w:style w:type="numbering" w:default="1" w:styleId="a2">
+  <w:style w:type="numbering" w:default="1" w:styleId="NoList">
     <w:name w:val="No List"/>
     <w:uiPriority w:val="99"/>
     <w:semiHidden/>
     <w:unhideWhenUsed/>
   </w:style>
-  <w:style w:type="paragraph" w:styleId="a3">
+  <w:style w:type="paragraph" w:styleId="ListParagraph">
     <w:name w:val="List Paragraph"/>
-    <w:basedOn w:val="a"/>
+    <w:basedOn w:val="Normal"/>
     <w:uiPriority w:val="34"/>
     <w:qFormat/>
     <w:rsid w:val="00784B9C"/>

</xml_diff>